<commit_message>
Continuo pasando los apuntes de sintaxis al documento, esta vez comienzo a copiar el apartado de los tipos de 'se'
</commit_message>
<xml_diff>
--- a/Lengua.docx
+++ b/Lengua.docx
@@ -581,7 +581,31 @@
         <w:rPr>
           <w:sz w:val="32"/>
         </w:rPr>
-        <w:t xml:space="preserve"> (pasiva, por)</w:t>
+        <w:t xml:space="preserve"> (pasiva, </w:t>
+      </w:r>
+      <w:r>
+        <w:rPr>
+          <w:sz w:val="32"/>
+        </w:rPr>
+        <w:t>“</w:t>
+      </w:r>
+      <w:r>
+        <w:rPr>
+          <w:sz w:val="32"/>
+        </w:rPr>
+        <w:t>por</w:t>
+      </w:r>
+      <w:r>
+        <w:rPr>
+          <w:sz w:val="32"/>
+        </w:rPr>
+        <w:t>”</w:t>
+      </w:r>
+      <w:r>
+        <w:rPr>
+          <w:sz w:val="32"/>
+        </w:rPr>
+        <w:t>)</w:t>
       </w:r>
     </w:p>
     <w:p>
@@ -672,6 +696,12 @@
         <w:t>inf</w:t>
       </w:r>
       <w:proofErr w:type="spellEnd"/>
+      <w:r>
+        <w:rPr>
+          <w:sz w:val="32"/>
+        </w:rPr>
+        <w:t>.</w:t>
+      </w:r>
     </w:p>
     <w:p>
       <w:pPr>
@@ -698,6 +728,12 @@
         <w:t>inf</w:t>
       </w:r>
       <w:proofErr w:type="spellEnd"/>
+      <w:r>
+        <w:rPr>
+          <w:sz w:val="32"/>
+        </w:rPr>
+        <w:t>.</w:t>
+      </w:r>
     </w:p>
     <w:p>
       <w:pPr>
@@ -732,6 +768,12 @@
         <w:t>inf</w:t>
       </w:r>
       <w:proofErr w:type="spellEnd"/>
+      <w:r>
+        <w:rPr>
+          <w:sz w:val="32"/>
+        </w:rPr>
+        <w:t>.</w:t>
+      </w:r>
     </w:p>
     <w:p>
       <w:pPr>
@@ -758,6 +800,12 @@
         <w:t>inf</w:t>
       </w:r>
       <w:proofErr w:type="spellEnd"/>
+      <w:r>
+        <w:rPr>
+          <w:sz w:val="32"/>
+        </w:rPr>
+        <w:t>.</w:t>
+      </w:r>
     </w:p>
     <w:p>
       <w:pPr>
@@ -802,6 +850,12 @@
         <w:t>inf</w:t>
       </w:r>
       <w:proofErr w:type="spellEnd"/>
+      <w:r>
+        <w:rPr>
+          <w:sz w:val="32"/>
+        </w:rPr>
+        <w:t>.</w:t>
+      </w:r>
     </w:p>
     <w:p>
       <w:pPr>
@@ -828,6 +882,12 @@
         <w:t>inf</w:t>
       </w:r>
       <w:proofErr w:type="spellEnd"/>
+      <w:r>
+        <w:rPr>
+          <w:sz w:val="32"/>
+        </w:rPr>
+        <w:t>.</w:t>
+      </w:r>
     </w:p>
     <w:p>
       <w:pPr>
@@ -854,6 +914,12 @@
         <w:t>inf</w:t>
       </w:r>
       <w:proofErr w:type="spellEnd"/>
+      <w:r>
+        <w:rPr>
+          <w:sz w:val="32"/>
+        </w:rPr>
+        <w:t>.</w:t>
+      </w:r>
     </w:p>
     <w:p>
       <w:pPr>
@@ -916,6 +982,12 @@
         <w:t>inf</w:t>
       </w:r>
       <w:proofErr w:type="spellEnd"/>
+      <w:r>
+        <w:rPr>
+          <w:sz w:val="32"/>
+        </w:rPr>
+        <w:t>.</w:t>
+      </w:r>
     </w:p>
     <w:p>
       <w:pPr>
@@ -960,6 +1032,12 @@
         <w:t>inf</w:t>
       </w:r>
       <w:proofErr w:type="spellEnd"/>
+      <w:r>
+        <w:rPr>
+          <w:sz w:val="32"/>
+        </w:rPr>
+        <w:t>.</w:t>
+      </w:r>
     </w:p>
     <w:p>
       <w:pPr>
@@ -986,6 +1064,12 @@
         <w:t>inf</w:t>
       </w:r>
       <w:proofErr w:type="spellEnd"/>
+      <w:r>
+        <w:rPr>
+          <w:sz w:val="32"/>
+        </w:rPr>
+        <w:t>.</w:t>
+      </w:r>
     </w:p>
     <w:p>
       <w:pPr>
@@ -1096,6 +1180,12 @@
         <w:t>inf</w:t>
       </w:r>
       <w:proofErr w:type="spellEnd"/>
+      <w:r>
+        <w:rPr>
+          <w:sz w:val="32"/>
+        </w:rPr>
+        <w:t>.</w:t>
+      </w:r>
     </w:p>
     <w:p>
       <w:pPr>
@@ -1122,6 +1212,12 @@
         <w:t>inf</w:t>
       </w:r>
       <w:proofErr w:type="spellEnd"/>
+      <w:r>
+        <w:rPr>
+          <w:sz w:val="32"/>
+        </w:rPr>
+        <w:t>.</w:t>
+      </w:r>
     </w:p>
     <w:p>
       <w:pPr>
@@ -1142,15 +1238,638 @@
           <w:sz w:val="32"/>
         </w:rPr>
       </w:pPr>
+      <w:r>
+        <w:rPr>
+          <w:sz w:val="32"/>
+        </w:rPr>
+        <w:lastRenderedPageBreak/>
+        <w:t>Tipos de oraciones:</w:t>
+      </w:r>
+    </w:p>
+    <w:p>
+      <w:pPr>
+        <w:pStyle w:val="Prrafodelista"/>
+        <w:numPr>
+          <w:ilvl w:val="0"/>
+          <w:numId w:val="3"/>
+        </w:numPr>
+        <w:rPr>
+          <w:sz w:val="32"/>
+        </w:rPr>
+      </w:pPr>
+      <w:r>
+        <w:rPr>
+          <w:sz w:val="32"/>
+        </w:rPr>
+        <w:t>Simples (Un solo verbo)</w:t>
+      </w:r>
+    </w:p>
+    <w:p>
+      <w:pPr>
+        <w:pStyle w:val="Prrafodelista"/>
+        <w:numPr>
+          <w:ilvl w:val="0"/>
+          <w:numId w:val="3"/>
+        </w:numPr>
+        <w:rPr>
+          <w:sz w:val="32"/>
+        </w:rPr>
+      </w:pPr>
+      <w:r>
+        <w:rPr>
+          <w:sz w:val="32"/>
+        </w:rPr>
+        <w:t>Compuestas (Más de un verbo)</w:t>
+      </w:r>
+    </w:p>
+    <w:p>
+      <w:pPr>
+        <w:pStyle w:val="Prrafodelista"/>
+        <w:numPr>
+          <w:ilvl w:val="1"/>
+          <w:numId w:val="3"/>
+        </w:numPr>
+        <w:rPr>
+          <w:sz w:val="32"/>
+        </w:rPr>
+      </w:pPr>
+      <w:r>
+        <w:rPr>
+          <w:sz w:val="32"/>
+        </w:rPr>
+        <w:t>Coordinadas</w:t>
+      </w:r>
+    </w:p>
+    <w:p>
+      <w:pPr>
+        <w:pStyle w:val="Prrafodelista"/>
+        <w:numPr>
+          <w:ilvl w:val="2"/>
+          <w:numId w:val="3"/>
+        </w:numPr>
+        <w:rPr>
+          <w:sz w:val="32"/>
+        </w:rPr>
+      </w:pPr>
+      <w:r>
+        <w:rPr>
+          <w:sz w:val="32"/>
+        </w:rPr>
+        <w:t>Copulativas (e, y, ni, además, también)</w:t>
+      </w:r>
+    </w:p>
+    <w:p>
+      <w:pPr>
+        <w:pStyle w:val="Prrafodelista"/>
+        <w:numPr>
+          <w:ilvl w:val="2"/>
+          <w:numId w:val="3"/>
+        </w:numPr>
+        <w:rPr>
+          <w:sz w:val="32"/>
+        </w:rPr>
+      </w:pPr>
+      <w:r>
+        <w:rPr>
+          <w:sz w:val="32"/>
+        </w:rPr>
+        <w:t>Disyuntivas (o, u, o bien)</w:t>
+      </w:r>
+    </w:p>
+    <w:p>
+      <w:pPr>
+        <w:pStyle w:val="Prrafodelista"/>
+        <w:numPr>
+          <w:ilvl w:val="2"/>
+          <w:numId w:val="3"/>
+        </w:numPr>
+        <w:rPr>
+          <w:sz w:val="32"/>
+        </w:rPr>
+      </w:pPr>
+      <w:r>
+        <w:rPr>
+          <w:sz w:val="32"/>
+        </w:rPr>
+        <w:t>Adversativas (pero, sin embargo, sino(que))</w:t>
+      </w:r>
+    </w:p>
+    <w:p>
+      <w:pPr>
+        <w:pStyle w:val="Prrafodelista"/>
+        <w:numPr>
+          <w:ilvl w:val="2"/>
+          <w:numId w:val="3"/>
+        </w:numPr>
+        <w:rPr>
+          <w:sz w:val="32"/>
+        </w:rPr>
+      </w:pPr>
+      <w:r>
+        <w:rPr>
+          <w:sz w:val="32"/>
+        </w:rPr>
+        <w:t>Distributivas (o… o, unos… otros, ora… ora)</w:t>
+      </w:r>
+    </w:p>
+    <w:p>
+      <w:pPr>
+        <w:pStyle w:val="Prrafodelista"/>
+        <w:numPr>
+          <w:ilvl w:val="2"/>
+          <w:numId w:val="3"/>
+        </w:numPr>
+        <w:rPr>
+          <w:sz w:val="32"/>
+        </w:rPr>
+      </w:pPr>
+      <w:r>
+        <w:rPr>
+          <w:sz w:val="32"/>
+        </w:rPr>
+        <w:t>Explicativas (es decir, o sea, …)</w:t>
+      </w:r>
+    </w:p>
+    <w:p>
+      <w:pPr>
+        <w:pStyle w:val="Prrafodelista"/>
+        <w:numPr>
+          <w:ilvl w:val="1"/>
+          <w:numId w:val="3"/>
+        </w:numPr>
+        <w:rPr>
+          <w:sz w:val="32"/>
+        </w:rPr>
+      </w:pPr>
+      <w:r>
+        <w:rPr>
+          <w:sz w:val="32"/>
+        </w:rPr>
+        <w:t>Subordinadas</w:t>
+      </w:r>
+    </w:p>
+    <w:p>
+      <w:pPr>
+        <w:pStyle w:val="Prrafodelista"/>
+        <w:numPr>
+          <w:ilvl w:val="2"/>
+          <w:numId w:val="3"/>
+        </w:numPr>
+        <w:rPr>
+          <w:sz w:val="32"/>
+        </w:rPr>
+      </w:pPr>
+      <w:r>
+        <w:rPr>
+          <w:sz w:val="32"/>
+        </w:rPr>
+        <w:t>Sustantivas</w:t>
+      </w:r>
+    </w:p>
+    <w:p>
+      <w:pPr>
+        <w:pStyle w:val="Prrafodelista"/>
+        <w:numPr>
+          <w:ilvl w:val="2"/>
+          <w:numId w:val="3"/>
+        </w:numPr>
+        <w:rPr>
+          <w:sz w:val="32"/>
+        </w:rPr>
+      </w:pPr>
+      <w:r>
+        <w:rPr>
+          <w:sz w:val="32"/>
+        </w:rPr>
+        <w:t>Adjetivas</w:t>
+      </w:r>
+    </w:p>
+    <w:p>
+      <w:pPr>
+        <w:pStyle w:val="Prrafodelista"/>
+        <w:numPr>
+          <w:ilvl w:val="2"/>
+          <w:numId w:val="3"/>
+        </w:numPr>
+        <w:rPr>
+          <w:sz w:val="32"/>
+        </w:rPr>
+      </w:pPr>
+      <w:r>
+        <w:rPr>
+          <w:sz w:val="32"/>
+        </w:rPr>
+        <w:t>Adverbiales</w:t>
+      </w:r>
+    </w:p>
+    <w:p>
+      <w:pPr>
+        <w:pStyle w:val="Prrafodelista"/>
+        <w:numPr>
+          <w:ilvl w:val="1"/>
+          <w:numId w:val="3"/>
+        </w:numPr>
+        <w:rPr>
+          <w:sz w:val="32"/>
+        </w:rPr>
+      </w:pPr>
+      <w:r>
+        <w:rPr>
+          <w:sz w:val="32"/>
+        </w:rPr>
+        <w:t>Yuxtapuestas (sin nexo)</w:t>
+      </w:r>
+    </w:p>
+    <w:p>
+      <w:pPr>
+        <w:pStyle w:val="Prrafodelista"/>
+        <w:numPr>
+          <w:ilvl w:val="2"/>
+          <w:numId w:val="3"/>
+        </w:numPr>
+        <w:rPr>
+          <w:sz w:val="32"/>
+        </w:rPr>
+      </w:pPr>
+      <w:r>
+        <w:rPr>
+          <w:sz w:val="32"/>
+        </w:rPr>
+        <w:t>Coordinadas</w:t>
+      </w:r>
+    </w:p>
+    <w:p>
+      <w:pPr>
+        <w:pStyle w:val="Prrafodelista"/>
+        <w:numPr>
+          <w:ilvl w:val="2"/>
+          <w:numId w:val="3"/>
+        </w:numPr>
+        <w:rPr>
+          <w:sz w:val="32"/>
+        </w:rPr>
+      </w:pPr>
+      <w:r>
+        <w:rPr>
+          <w:sz w:val="32"/>
+        </w:rPr>
+        <w:t>Subordinadas</w:t>
+      </w:r>
+    </w:p>
+    <w:p>
+      <w:pPr>
+        <w:rPr>
+          <w:sz w:val="32"/>
+        </w:rPr>
+      </w:pPr>
+      <w:r>
+        <w:rPr>
+          <w:sz w:val="32"/>
+        </w:rPr>
+        <w:br w:type="page"/>
+      </w:r>
+    </w:p>
+    <w:p>
+      <w:pPr>
+        <w:rPr>
+          <w:sz w:val="32"/>
+        </w:rPr>
+      </w:pPr>
+      <w:r>
+        <w:rPr>
+          <w:sz w:val="32"/>
+        </w:rPr>
+        <w:lastRenderedPageBreak/>
+        <w:t>Tipos de “se”:</w:t>
+      </w:r>
+    </w:p>
+    <w:p>
+      <w:pPr>
+        <w:rPr>
+          <w:sz w:val="32"/>
+        </w:rPr>
+      </w:pPr>
+      <w:r>
+        <w:rPr>
+          <w:sz w:val="32"/>
+        </w:rPr>
+        <w:t xml:space="preserve">Hay dos tipos de palabras que influyen </w:t>
+      </w:r>
+      <w:r>
+        <w:rPr>
+          <w:sz w:val="32"/>
+          <w:u w:val="single"/>
+        </w:rPr>
+        <w:t>se</w:t>
+      </w:r>
+      <w:r>
+        <w:rPr>
+          <w:sz w:val="32"/>
+        </w:rPr>
+        <w:t>:</w:t>
+      </w:r>
+    </w:p>
+    <w:p>
+      <w:pPr>
+        <w:pStyle w:val="Prrafodelista"/>
+        <w:numPr>
+          <w:ilvl w:val="0"/>
+          <w:numId w:val="4"/>
+        </w:numPr>
+        <w:rPr>
+          <w:sz w:val="32"/>
+        </w:rPr>
+      </w:pPr>
+      <w:r>
+        <w:rPr>
+          <w:sz w:val="32"/>
+        </w:rPr>
+        <w:t>Pronombre personal: son las formas del pronombre personal en función del CD/CI (me, te, se, nos, os, se) que aparecen tanto en contextos reflexivos o recíprocos como en otros contextos.</w:t>
+      </w:r>
+    </w:p>
+    <w:p>
+      <w:pPr>
+        <w:pStyle w:val="Prrafodelista"/>
+        <w:numPr>
+          <w:ilvl w:val="1"/>
+          <w:numId w:val="4"/>
+        </w:numPr>
+        <w:rPr>
+          <w:sz w:val="32"/>
+        </w:rPr>
+      </w:pPr>
+      <w:r>
+        <w:rPr>
+          <w:sz w:val="32"/>
+        </w:rPr>
+        <w:t xml:space="preserve">Existe un falso “se” que es el pronombre personal “le” en doble sustitución del </w:t>
+      </w:r>
+      <w:r>
+        <w:rPr>
+          <w:sz w:val="32"/>
+        </w:rPr>
+        <w:t>CD y CI</w:t>
+      </w:r>
+    </w:p>
+    <w:p>
+      <w:pPr>
+        <w:pStyle w:val="Prrafodelista"/>
+        <w:numPr>
+          <w:ilvl w:val="0"/>
+          <w:numId w:val="4"/>
+        </w:numPr>
+        <w:rPr>
+          <w:sz w:val="32"/>
+        </w:rPr>
+      </w:pPr>
+      <w:r>
+        <w:rPr>
+          <w:sz w:val="32"/>
+        </w:rPr>
+        <w:t xml:space="preserve">Morfema verbal: </w:t>
+      </w:r>
+      <w:r>
+        <w:rPr>
+          <w:sz w:val="32"/>
+          <w:u w:val="single"/>
+        </w:rPr>
+        <w:t>se</w:t>
+      </w:r>
+      <w:r>
+        <w:rPr>
+          <w:sz w:val="32"/>
+        </w:rPr>
+        <w:t xml:space="preserve"> forma parte del núcleo verbal en los siguientes casos:</w:t>
+      </w:r>
+    </w:p>
+    <w:p>
+      <w:pPr>
+        <w:pStyle w:val="Prrafodelista"/>
+        <w:numPr>
+          <w:ilvl w:val="1"/>
+          <w:numId w:val="4"/>
+        </w:numPr>
+        <w:rPr>
+          <w:sz w:val="32"/>
+        </w:rPr>
+      </w:pPr>
+      <w:r>
+        <w:rPr>
+          <w:sz w:val="32"/>
+          <w:u w:val="single"/>
+        </w:rPr>
+        <w:t>Pasiva refleja</w:t>
+      </w:r>
+      <w:r>
+        <w:rPr>
+          <w:sz w:val="32"/>
+        </w:rPr>
+        <w:t>: en una oración pasiva con el verbo en activa y sin complemento agente</w:t>
+      </w:r>
+    </w:p>
+    <w:p>
+      <w:pPr>
+        <w:pStyle w:val="Prrafodelista"/>
+        <w:numPr>
+          <w:ilvl w:val="1"/>
+          <w:numId w:val="4"/>
+        </w:numPr>
+        <w:rPr>
+          <w:sz w:val="32"/>
+        </w:rPr>
+      </w:pPr>
+      <w:r>
+        <w:rPr>
+          <w:sz w:val="32"/>
+          <w:u w:val="single"/>
+        </w:rPr>
+        <w:t>Impersonal</w:t>
+      </w:r>
+      <w:r>
+        <w:rPr>
+          <w:sz w:val="32"/>
+        </w:rPr>
+        <w:t>: es un morfema verbal que indica que no hay sujeto</w:t>
+      </w:r>
+    </w:p>
+    <w:p>
+      <w:pPr>
+        <w:pStyle w:val="Prrafodelista"/>
+        <w:numPr>
+          <w:ilvl w:val="1"/>
+          <w:numId w:val="4"/>
+        </w:numPr>
+        <w:rPr>
+          <w:sz w:val="32"/>
+        </w:rPr>
+      </w:pPr>
+      <w:r>
+        <w:rPr>
+          <w:sz w:val="32"/>
+          <w:u w:val="single"/>
+        </w:rPr>
+        <w:t>Verbo pronominal</w:t>
+      </w:r>
+      <w:r>
+        <w:rPr>
+          <w:sz w:val="32"/>
+        </w:rPr>
+        <w:t xml:space="preserve">: es un verbo que se conjuga con </w:t>
+      </w:r>
+      <w:proofErr w:type="spellStart"/>
+      <w:r>
+        <w:rPr>
+          <w:sz w:val="32"/>
+          <w:u w:val="single"/>
+        </w:rPr>
+        <w:t>se</w:t>
+      </w:r>
+      <w:proofErr w:type="spellEnd"/>
+      <w:r>
+        <w:rPr>
+          <w:sz w:val="32"/>
+          <w:u w:val="single"/>
+        </w:rPr>
+        <w:t xml:space="preserve"> </w:t>
+      </w:r>
+      <w:r>
+        <w:rPr>
+          <w:sz w:val="32"/>
+        </w:rPr>
+        <w:t xml:space="preserve">(y sus variantes) y lleva </w:t>
+      </w:r>
+      <w:proofErr w:type="spellStart"/>
+      <w:proofErr w:type="gramStart"/>
+      <w:r>
+        <w:rPr>
+          <w:sz w:val="32"/>
+        </w:rPr>
+        <w:t>C.Rég</w:t>
+      </w:r>
+      <w:proofErr w:type="spellEnd"/>
+      <w:proofErr w:type="gramEnd"/>
+      <w:r>
+        <w:rPr>
+          <w:sz w:val="32"/>
+        </w:rPr>
+        <w:t>.</w:t>
+      </w:r>
+      <w:r>
+        <w:rPr>
+          <w:sz w:val="32"/>
+        </w:rPr>
+        <w:t xml:space="preserve"> Algunos verbos admiten dos tipos de construcción:</w:t>
+      </w:r>
+    </w:p>
+    <w:p>
+      <w:pPr>
+        <w:pStyle w:val="Prrafodelista"/>
+        <w:numPr>
+          <w:ilvl w:val="2"/>
+          <w:numId w:val="4"/>
+        </w:numPr>
+        <w:rPr>
+          <w:sz w:val="32"/>
+        </w:rPr>
+      </w:pPr>
+      <w:r>
+        <w:rPr>
+          <w:sz w:val="32"/>
+        </w:rPr>
+        <w:t>Arrepentir</w:t>
+      </w:r>
+      <w:r>
+        <w:rPr>
+          <w:sz w:val="32"/>
+          <w:u w:val="single"/>
+        </w:rPr>
+        <w:t>se</w:t>
+      </w:r>
+      <w:r>
+        <w:rPr>
+          <w:sz w:val="32"/>
+        </w:rPr>
+        <w:t xml:space="preserve"> de + </w:t>
+      </w:r>
+      <w:proofErr w:type="spellStart"/>
+      <w:proofErr w:type="gramStart"/>
+      <w:r>
+        <w:rPr>
+          <w:sz w:val="32"/>
+        </w:rPr>
+        <w:t>C.Reg</w:t>
+      </w:r>
+      <w:proofErr w:type="spellEnd"/>
+      <w:proofErr w:type="gramEnd"/>
+      <w:r>
+        <w:rPr>
+          <w:sz w:val="32"/>
+        </w:rPr>
+        <w:t xml:space="preserve"> (siempre pronominal)</w:t>
+      </w:r>
+    </w:p>
+    <w:p>
+      <w:pPr>
+        <w:pStyle w:val="Prrafodelista"/>
+        <w:numPr>
+          <w:ilvl w:val="2"/>
+          <w:numId w:val="4"/>
+        </w:numPr>
+        <w:rPr>
+          <w:sz w:val="32"/>
+        </w:rPr>
+      </w:pPr>
+      <w:r>
+        <w:rPr>
+          <w:sz w:val="32"/>
+        </w:rPr>
+        <w:t>Acordar + SN(CD)/</w:t>
+      </w:r>
+      <w:r>
+        <w:rPr>
+          <w:sz w:val="32"/>
+          <w:u w:val="single"/>
+        </w:rPr>
+        <w:t>acordarse</w:t>
+      </w:r>
+      <w:r>
+        <w:rPr>
+          <w:sz w:val="32"/>
+        </w:rPr>
+        <w:t xml:space="preserve"> + </w:t>
+      </w:r>
+      <w:proofErr w:type="spellStart"/>
+      <w:r>
+        <w:rPr>
+          <w:sz w:val="32"/>
+        </w:rPr>
+        <w:t>SPrep</w:t>
+      </w:r>
+      <w:proofErr w:type="spellEnd"/>
+      <w:r>
+        <w:rPr>
+          <w:sz w:val="32"/>
+        </w:rPr>
+        <w:t>(</w:t>
+      </w:r>
+      <w:proofErr w:type="spellStart"/>
+      <w:proofErr w:type="gramStart"/>
+      <w:r>
+        <w:rPr>
+          <w:sz w:val="32"/>
+        </w:rPr>
+        <w:t>C.Reg</w:t>
+      </w:r>
+      <w:proofErr w:type="spellEnd"/>
+      <w:proofErr w:type="gramEnd"/>
+      <w:r>
+        <w:rPr>
+          <w:sz w:val="32"/>
+        </w:rPr>
+        <w:t>)</w:t>
+      </w:r>
       <w:bookmarkStart w:id="0" w:name="_GoBack"/>
       <w:bookmarkEnd w:id="0"/>
-      <w:r>
-        <w:rPr>
-          <w:sz w:val="32"/>
-        </w:rPr>
-        <w:lastRenderedPageBreak/>
-        <w:t>Tipos de oraciones:</w:t>
-      </w:r>
     </w:p>
     <w:sectPr>
       <w:pgSz w:w="11906" w:h="16838"/>
@@ -1275,6 +1994,92 @@
     </w:lvl>
   </w:abstractNum>
   <w:abstractNum w:abstractNumId="1" w15:restartNumberingAfterBreak="0">
+    <w:nsid w:val="402C19B1"/>
+    <w:multiLevelType w:val="multilevel"/>
+    <w:tmpl w:val="0C0A001F"/>
+    <w:lvl w:ilvl="0">
+      <w:start w:val="1"/>
+      <w:numFmt w:val="decimal"/>
+      <w:lvlText w:val="%1."/>
+      <w:lvlJc w:val="left"/>
+      <w:pPr>
+        <w:ind w:left="360" w:hanging="360"/>
+      </w:pPr>
+    </w:lvl>
+    <w:lvl w:ilvl="1">
+      <w:start w:val="1"/>
+      <w:numFmt w:val="decimal"/>
+      <w:lvlText w:val="%1.%2."/>
+      <w:lvlJc w:val="left"/>
+      <w:pPr>
+        <w:ind w:left="792" w:hanging="432"/>
+      </w:pPr>
+    </w:lvl>
+    <w:lvl w:ilvl="2">
+      <w:start w:val="1"/>
+      <w:numFmt w:val="decimal"/>
+      <w:lvlText w:val="%1.%2.%3."/>
+      <w:lvlJc w:val="left"/>
+      <w:pPr>
+        <w:ind w:left="1224" w:hanging="504"/>
+      </w:pPr>
+    </w:lvl>
+    <w:lvl w:ilvl="3">
+      <w:start w:val="1"/>
+      <w:numFmt w:val="decimal"/>
+      <w:lvlText w:val="%1.%2.%3.%4."/>
+      <w:lvlJc w:val="left"/>
+      <w:pPr>
+        <w:ind w:left="1728" w:hanging="648"/>
+      </w:pPr>
+    </w:lvl>
+    <w:lvl w:ilvl="4">
+      <w:start w:val="1"/>
+      <w:numFmt w:val="decimal"/>
+      <w:lvlText w:val="%1.%2.%3.%4.%5."/>
+      <w:lvlJc w:val="left"/>
+      <w:pPr>
+        <w:ind w:left="2232" w:hanging="792"/>
+      </w:pPr>
+    </w:lvl>
+    <w:lvl w:ilvl="5">
+      <w:start w:val="1"/>
+      <w:numFmt w:val="decimal"/>
+      <w:lvlText w:val="%1.%2.%3.%4.%5.%6."/>
+      <w:lvlJc w:val="left"/>
+      <w:pPr>
+        <w:ind w:left="2736" w:hanging="936"/>
+      </w:pPr>
+    </w:lvl>
+    <w:lvl w:ilvl="6">
+      <w:start w:val="1"/>
+      <w:numFmt w:val="decimal"/>
+      <w:lvlText w:val="%1.%2.%3.%4.%5.%6.%7."/>
+      <w:lvlJc w:val="left"/>
+      <w:pPr>
+        <w:ind w:left="3240" w:hanging="1080"/>
+      </w:pPr>
+    </w:lvl>
+    <w:lvl w:ilvl="7">
+      <w:start w:val="1"/>
+      <w:numFmt w:val="decimal"/>
+      <w:lvlText w:val="%1.%2.%3.%4.%5.%6.%7.%8."/>
+      <w:lvlJc w:val="left"/>
+      <w:pPr>
+        <w:ind w:left="3744" w:hanging="1224"/>
+      </w:pPr>
+    </w:lvl>
+    <w:lvl w:ilvl="8">
+      <w:start w:val="1"/>
+      <w:numFmt w:val="decimal"/>
+      <w:lvlText w:val="%1.%2.%3.%4.%5.%6.%7.%8.%9."/>
+      <w:lvlJc w:val="left"/>
+      <w:pPr>
+        <w:ind w:left="4320" w:hanging="1440"/>
+      </w:pPr>
+    </w:lvl>
+  </w:abstractNum>
+  <w:abstractNum w:abstractNumId="2" w15:restartNumberingAfterBreak="0">
     <w:nsid w:val="614734B6"/>
     <w:multiLevelType w:val="hybridMultilevel"/>
     <w:tmpl w:val="BFE2CD00"/>
@@ -1282,6 +2087,92 @@
       <w:start w:val="1"/>
       <w:numFmt w:val="upperLetter"/>
       <w:lvlText w:val="%1."/>
+      <w:lvlJc w:val="left"/>
+      <w:pPr>
+        <w:ind w:left="720" w:hanging="360"/>
+      </w:pPr>
+    </w:lvl>
+    <w:lvl w:ilvl="1" w:tplc="0C0A0019">
+      <w:start w:val="1"/>
+      <w:numFmt w:val="lowerLetter"/>
+      <w:lvlText w:val="%2."/>
+      <w:lvlJc w:val="left"/>
+      <w:pPr>
+        <w:ind w:left="1440" w:hanging="360"/>
+      </w:pPr>
+    </w:lvl>
+    <w:lvl w:ilvl="2" w:tplc="0C0A001B">
+      <w:start w:val="1"/>
+      <w:numFmt w:val="lowerRoman"/>
+      <w:lvlText w:val="%3."/>
+      <w:lvlJc w:val="right"/>
+      <w:pPr>
+        <w:ind w:left="2160" w:hanging="180"/>
+      </w:pPr>
+    </w:lvl>
+    <w:lvl w:ilvl="3" w:tplc="0C0A000F" w:tentative="1">
+      <w:start w:val="1"/>
+      <w:numFmt w:val="decimal"/>
+      <w:lvlText w:val="%4."/>
+      <w:lvlJc w:val="left"/>
+      <w:pPr>
+        <w:ind w:left="2880" w:hanging="360"/>
+      </w:pPr>
+    </w:lvl>
+    <w:lvl w:ilvl="4" w:tplc="0C0A0019" w:tentative="1">
+      <w:start w:val="1"/>
+      <w:numFmt w:val="lowerLetter"/>
+      <w:lvlText w:val="%5."/>
+      <w:lvlJc w:val="left"/>
+      <w:pPr>
+        <w:ind w:left="3600" w:hanging="360"/>
+      </w:pPr>
+    </w:lvl>
+    <w:lvl w:ilvl="5" w:tplc="0C0A001B" w:tentative="1">
+      <w:start w:val="1"/>
+      <w:numFmt w:val="lowerRoman"/>
+      <w:lvlText w:val="%6."/>
+      <w:lvlJc w:val="right"/>
+      <w:pPr>
+        <w:ind w:left="4320" w:hanging="180"/>
+      </w:pPr>
+    </w:lvl>
+    <w:lvl w:ilvl="6" w:tplc="0C0A000F" w:tentative="1">
+      <w:start w:val="1"/>
+      <w:numFmt w:val="decimal"/>
+      <w:lvlText w:val="%7."/>
+      <w:lvlJc w:val="left"/>
+      <w:pPr>
+        <w:ind w:left="5040" w:hanging="360"/>
+      </w:pPr>
+    </w:lvl>
+    <w:lvl w:ilvl="7" w:tplc="0C0A0019" w:tentative="1">
+      <w:start w:val="1"/>
+      <w:numFmt w:val="lowerLetter"/>
+      <w:lvlText w:val="%8."/>
+      <w:lvlJc w:val="left"/>
+      <w:pPr>
+        <w:ind w:left="5760" w:hanging="360"/>
+      </w:pPr>
+    </w:lvl>
+    <w:lvl w:ilvl="8" w:tplc="0C0A001B" w:tentative="1">
+      <w:start w:val="1"/>
+      <w:numFmt w:val="lowerRoman"/>
+      <w:lvlText w:val="%9."/>
+      <w:lvlJc w:val="right"/>
+      <w:pPr>
+        <w:ind w:left="6480" w:hanging="180"/>
+      </w:pPr>
+    </w:lvl>
+  </w:abstractNum>
+  <w:abstractNum w:abstractNumId="3" w15:restartNumberingAfterBreak="0">
+    <w:nsid w:val="6EA32BC7"/>
+    <w:multiLevelType w:val="hybridMultilevel"/>
+    <w:tmpl w:val="48E60256"/>
+    <w:lvl w:ilvl="0" w:tplc="0C0A0011">
+      <w:start w:val="1"/>
+      <w:numFmt w:val="decimal"/>
+      <w:lvlText w:val="%1)"/>
       <w:lvlJc w:val="left"/>
       <w:pPr>
         <w:ind w:left="720" w:hanging="360"/>
@@ -1364,7 +2255,13 @@
     <w:abstractNumId w:val="0"/>
   </w:num>
   <w:num w:numId="2">
+    <w:abstractNumId w:val="2"/>
+  </w:num>
+  <w:num w:numId="3">
     <w:abstractNumId w:val="1"/>
+  </w:num>
+  <w:num w:numId="4">
+    <w:abstractNumId w:val="3"/>
   </w:num>
 </w:numbering>
 </file>

</xml_diff>

<commit_message>
Termino de pasar al documento la teoria de los tipos de 'se'
</commit_message>
<xml_diff>
--- a/Lengua.docx
+++ b/Lengua.docx
@@ -1,9 +1,10 @@
 
 <file path=word/document.xml><?xml version="1.0" encoding="utf-8"?>
-<w:document xmlns:wpc="http://schemas.microsoft.com/office/word/2010/wordprocessingCanvas" xmlns:cx="http://schemas.microsoft.com/office/drawing/2014/chartex" xmlns:cx1="http://schemas.microsoft.com/office/drawing/2015/9/8/chartex" xmlns:cx2="http://schemas.microsoft.com/office/drawing/2015/10/21/chartex" xmlns:cx3="http://schemas.microsoft.com/office/drawing/2016/5/9/chartex" xmlns:cx4="http://schemas.microsoft.com/office/drawing/2016/5/10/chartex" xmlns:cx5="http://schemas.microsoft.com/office/drawing/2016/5/11/chartex" xmlns:cx6="http://schemas.microsoft.com/office/drawing/2016/5/12/chartex" xmlns:cx7="http://schemas.microsoft.com/office/drawing/2016/5/13/chartex" xmlns:cx8="http://schemas.microsoft.com/office/drawing/2016/5/14/chartex" xmlns:mc="http://schemas.openxmlformats.org/markup-compatibility/2006" xmlns:aink="http://schemas.microsoft.com/office/drawing/2016/ink" xmlns:am3d="http://schemas.microsoft.com/office/drawing/2017/model3d" xmlns:o="urn:schemas-microsoft-com:office:office" xmlns:r="http://schemas.openxmlformats.org/officeDocument/2006/relationships" xmlns:m="http://schemas.openxmlformats.org/officeDocument/2006/math" xmlns:v="urn:schemas-microsoft-com:vml" xmlns:wp14="http://schemas.microsoft.com/office/word/2010/wordprocessingDrawing" xmlns:wp="http://schemas.openxmlformats.org/drawingml/2006/wordprocessingDrawing" xmlns:w10="urn:schemas-microsoft-com:office:word" xmlns:w="http://schemas.openxmlformats.org/wordprocessingml/2006/main" xmlns:w14="http://schemas.microsoft.com/office/word/2010/wordml" xmlns:w15="http://schemas.microsoft.com/office/word/2012/wordml" xmlns:w16cid="http://schemas.microsoft.com/office/word/2016/wordml/cid" xmlns:w16se="http://schemas.microsoft.com/office/word/2015/wordml/symex" xmlns:wpg="http://schemas.microsoft.com/office/word/2010/wordprocessingGroup" xmlns:wpi="http://schemas.microsoft.com/office/word/2010/wordprocessingInk" xmlns:wne="http://schemas.microsoft.com/office/word/2006/wordml" xmlns:wps="http://schemas.microsoft.com/office/word/2010/wordprocessingShape" mc:Ignorable="w14 w15 w16se w16cid wp14">
+<w:document xmlns:w="http://schemas.openxmlformats.org/wordprocessingml/2006/main" xmlns:wp="http://schemas.openxmlformats.org/drawingml/2006/wordprocessingDrawing" xmlns:r="http://schemas.openxmlformats.org/officeDocument/2006/relationships" xmlns:v="urn:schemas-microsoft-com:vml" xmlns:w10="urn:schemas-microsoft-com:office:word" xmlns:o="urn:schemas-microsoft-com:office:office" xmlns:wp14="http://schemas.microsoft.com/office/word/2010/wordprocessingDrawing" xmlns:w14="http://schemas.microsoft.com/office/word/2010/wordml" xmlns:mc="http://schemas.openxmlformats.org/markup-compatibility/2006" xmlns:m="http://schemas.openxmlformats.org/officeDocument/2006/math" mc:Ignorable="w14 wp14">
   <w:body>
     <w:p>
       <w:pPr>
+        <w:pStyle w:val="style0"/>
         <w:jc w:val="center"/>
         <w:rPr>
           <w:sz w:val="40"/>
@@ -18,13 +19,15 @@
     </w:p>
     <w:p>
       <w:pPr>
-        <w:rPr>
-          <w:sz w:val="32"/>
-        </w:rPr>
-      </w:pPr>
-    </w:p>
-    <w:p>
-      <w:pPr>
+        <w:pStyle w:val="style0"/>
+        <w:rPr>
+          <w:sz w:val="32"/>
+        </w:rPr>
+      </w:pPr>
+    </w:p>
+    <w:p>
+      <w:pPr>
+        <w:pStyle w:val="style0"/>
         <w:rPr>
           <w:sz w:val="32"/>
         </w:rPr>
@@ -38,7 +41,7 @@
     </w:p>
     <w:p>
       <w:pPr>
-        <w:pStyle w:val="Prrafodelista"/>
+        <w:pStyle w:val="style179"/>
         <w:numPr>
           <w:ilvl w:val="0"/>
           <w:numId w:val="1"/>
@@ -56,7 +59,7 @@
     </w:p>
     <w:p>
       <w:pPr>
-        <w:pStyle w:val="Prrafodelista"/>
+        <w:pStyle w:val="style179"/>
         <w:numPr>
           <w:ilvl w:val="1"/>
           <w:numId w:val="1"/>
@@ -74,7 +77,7 @@
     </w:p>
     <w:p>
       <w:pPr>
-        <w:pStyle w:val="Prrafodelista"/>
+        <w:pStyle w:val="style179"/>
         <w:numPr>
           <w:ilvl w:val="1"/>
           <w:numId w:val="1"/>
@@ -92,7 +95,7 @@
     </w:p>
     <w:p>
       <w:pPr>
-        <w:pStyle w:val="Prrafodelista"/>
+        <w:pStyle w:val="style179"/>
         <w:numPr>
           <w:ilvl w:val="1"/>
           <w:numId w:val="1"/>
@@ -110,7 +113,7 @@
     </w:p>
     <w:p>
       <w:pPr>
-        <w:pStyle w:val="Prrafodelista"/>
+        <w:pStyle w:val="style179"/>
         <w:numPr>
           <w:ilvl w:val="1"/>
           <w:numId w:val="1"/>
@@ -128,7 +131,7 @@
     </w:p>
     <w:p>
       <w:pPr>
-        <w:pStyle w:val="Prrafodelista"/>
+        <w:pStyle w:val="style179"/>
         <w:numPr>
           <w:ilvl w:val="1"/>
           <w:numId w:val="1"/>
@@ -146,7 +149,7 @@
     </w:p>
     <w:p>
       <w:pPr>
-        <w:pStyle w:val="Prrafodelista"/>
+        <w:pStyle w:val="style179"/>
         <w:numPr>
           <w:ilvl w:val="1"/>
           <w:numId w:val="1"/>
@@ -164,7 +167,7 @@
     </w:p>
     <w:p>
       <w:pPr>
-        <w:pStyle w:val="Prrafodelista"/>
+        <w:pStyle w:val="style179"/>
         <w:numPr>
           <w:ilvl w:val="0"/>
           <w:numId w:val="1"/>
@@ -182,7 +185,7 @@
     </w:p>
     <w:p>
       <w:pPr>
-        <w:pStyle w:val="Prrafodelista"/>
+        <w:pStyle w:val="style179"/>
         <w:numPr>
           <w:ilvl w:val="1"/>
           <w:numId w:val="1"/>
@@ -200,7 +203,7 @@
     </w:p>
     <w:p>
       <w:pPr>
-        <w:pStyle w:val="Prrafodelista"/>
+        <w:pStyle w:val="style179"/>
         <w:numPr>
           <w:ilvl w:val="1"/>
           <w:numId w:val="1"/>
@@ -224,7 +227,7 @@
     </w:p>
     <w:p>
       <w:pPr>
-        <w:pStyle w:val="Prrafodelista"/>
+        <w:pStyle w:val="style179"/>
         <w:numPr>
           <w:ilvl w:val="0"/>
           <w:numId w:val="1"/>
@@ -233,20 +236,16 @@
           <w:sz w:val="32"/>
         </w:rPr>
       </w:pPr>
-      <w:proofErr w:type="spellStart"/>
-      <w:proofErr w:type="gramStart"/>
       <w:r>
         <w:rPr>
           <w:sz w:val="32"/>
         </w:rPr>
         <w:t>S.Adv</w:t>
       </w:r>
-      <w:proofErr w:type="spellEnd"/>
-      <w:proofErr w:type="gramEnd"/>
-    </w:p>
-    <w:p>
-      <w:pPr>
-        <w:pStyle w:val="Prrafodelista"/>
+    </w:p>
+    <w:p>
+      <w:pPr>
+        <w:pStyle w:val="style179"/>
         <w:numPr>
           <w:ilvl w:val="1"/>
           <w:numId w:val="1"/>
@@ -264,7 +263,7 @@
     </w:p>
     <w:p>
       <w:pPr>
-        <w:pStyle w:val="Prrafodelista"/>
+        <w:pStyle w:val="style179"/>
         <w:numPr>
           <w:ilvl w:val="1"/>
           <w:numId w:val="1"/>
@@ -285,14 +284,12 @@
         </w:rPr>
         <w:t xml:space="preserve"> </w:t>
       </w:r>
-      <w:proofErr w:type="spellStart"/>
       <w:r>
         <w:rPr>
           <w:sz w:val="32"/>
         </w:rPr>
         <w:t>Adj</w:t>
       </w:r>
-      <w:proofErr w:type="spellEnd"/>
       <w:r>
         <w:rPr>
           <w:sz w:val="32"/>
@@ -302,7 +299,7 @@
     </w:p>
     <w:p>
       <w:pPr>
-        <w:pStyle w:val="Prrafodelista"/>
+        <w:pStyle w:val="style179"/>
         <w:numPr>
           <w:ilvl w:val="1"/>
           <w:numId w:val="1"/>
@@ -317,14 +314,12 @@
         </w:rPr>
         <w:t xml:space="preserve">C. </w:t>
       </w:r>
-      <w:proofErr w:type="spellStart"/>
       <w:r>
         <w:rPr>
           <w:sz w:val="32"/>
         </w:rPr>
         <w:t>Adv</w:t>
       </w:r>
-      <w:proofErr w:type="spellEnd"/>
       <w:r>
         <w:rPr>
           <w:sz w:val="32"/>
@@ -334,7 +329,7 @@
     </w:p>
     <w:p>
       <w:pPr>
-        <w:pStyle w:val="Prrafodelista"/>
+        <w:pStyle w:val="style179"/>
         <w:numPr>
           <w:ilvl w:val="0"/>
           <w:numId w:val="1"/>
@@ -343,20 +338,16 @@
           <w:sz w:val="32"/>
         </w:rPr>
       </w:pPr>
-      <w:proofErr w:type="spellStart"/>
-      <w:proofErr w:type="gramStart"/>
       <w:r>
         <w:rPr>
           <w:sz w:val="32"/>
         </w:rPr>
         <w:t>S.Adj</w:t>
       </w:r>
-      <w:proofErr w:type="spellEnd"/>
-      <w:proofErr w:type="gramEnd"/>
-    </w:p>
-    <w:p>
-      <w:pPr>
-        <w:pStyle w:val="Prrafodelista"/>
+    </w:p>
+    <w:p>
+      <w:pPr>
+        <w:pStyle w:val="style179"/>
         <w:numPr>
           <w:ilvl w:val="1"/>
           <w:numId w:val="1"/>
@@ -374,7 +365,7 @@
     </w:p>
     <w:p>
       <w:pPr>
-        <w:pStyle w:val="Prrafodelista"/>
+        <w:pStyle w:val="style179"/>
         <w:numPr>
           <w:ilvl w:val="1"/>
           <w:numId w:val="1"/>
@@ -392,7 +383,7 @@
     </w:p>
     <w:p>
       <w:pPr>
-        <w:pStyle w:val="Prrafodelista"/>
+        <w:pStyle w:val="style179"/>
         <w:numPr>
           <w:ilvl w:val="1"/>
           <w:numId w:val="1"/>
@@ -401,14 +392,12 @@
           <w:sz w:val="32"/>
         </w:rPr>
       </w:pPr>
-      <w:proofErr w:type="spellStart"/>
       <w:r>
         <w:rPr>
           <w:sz w:val="32"/>
         </w:rPr>
         <w:t>C.Pvo</w:t>
       </w:r>
-      <w:proofErr w:type="spellEnd"/>
       <w:r>
         <w:rPr>
           <w:sz w:val="32"/>
@@ -417,14 +406,14 @@
       </w:r>
       <w:r>
         <w:rPr>
-          <w:color w:val="FF0000"/>
+          <w:color w:val="ff0000"/>
           <w:sz w:val="32"/>
         </w:rPr>
         <w:t>-&gt;</w:t>
       </w:r>
       <w:r>
         <w:rPr>
-          <w:color w:val="FF0000"/>
+          <w:color w:val="ff0000"/>
           <w:sz w:val="32"/>
         </w:rPr>
         <w:t xml:space="preserve"> </w:t>
@@ -432,7 +421,7 @@
       <w:r>
         <w:rPr>
           <w:strike/>
-          <w:color w:val="FF0000"/>
+          <w:color w:val="ff0000"/>
           <w:sz w:val="32"/>
         </w:rPr>
         <w:t>lo</w:t>
@@ -440,7 +429,7 @@
     </w:p>
     <w:p>
       <w:pPr>
-        <w:pStyle w:val="Prrafodelista"/>
+        <w:pStyle w:val="style179"/>
         <w:numPr>
           <w:ilvl w:val="0"/>
           <w:numId w:val="1"/>
@@ -449,20 +438,16 @@
           <w:sz w:val="32"/>
         </w:rPr>
       </w:pPr>
-      <w:proofErr w:type="spellStart"/>
-      <w:proofErr w:type="gramStart"/>
       <w:r>
         <w:rPr>
           <w:sz w:val="32"/>
         </w:rPr>
         <w:t>S.prep</w:t>
       </w:r>
-      <w:proofErr w:type="spellEnd"/>
-      <w:proofErr w:type="gramEnd"/>
-    </w:p>
-    <w:p>
-      <w:pPr>
-        <w:pStyle w:val="Prrafodelista"/>
+    </w:p>
+    <w:p>
+      <w:pPr>
+        <w:pStyle w:val="style179"/>
         <w:numPr>
           <w:ilvl w:val="1"/>
           <w:numId w:val="1"/>
@@ -480,7 +465,7 @@
     </w:p>
     <w:p>
       <w:pPr>
-        <w:pStyle w:val="Prrafodelista"/>
+        <w:pStyle w:val="style179"/>
         <w:numPr>
           <w:ilvl w:val="1"/>
           <w:numId w:val="1"/>
@@ -498,7 +483,7 @@
     </w:p>
     <w:p>
       <w:pPr>
-        <w:pStyle w:val="Prrafodelista"/>
+        <w:pStyle w:val="style179"/>
         <w:numPr>
           <w:ilvl w:val="1"/>
           <w:numId w:val="1"/>
@@ -516,7 +501,7 @@
     </w:p>
     <w:p>
       <w:pPr>
-        <w:pStyle w:val="Prrafodelista"/>
+        <w:pStyle w:val="style179"/>
         <w:numPr>
           <w:ilvl w:val="1"/>
           <w:numId w:val="1"/>
@@ -534,7 +519,7 @@
     </w:p>
     <w:p>
       <w:pPr>
-        <w:pStyle w:val="Prrafodelista"/>
+        <w:pStyle w:val="style179"/>
         <w:numPr>
           <w:ilvl w:val="1"/>
           <w:numId w:val="1"/>
@@ -543,14 +528,12 @@
           <w:sz w:val="32"/>
         </w:rPr>
       </w:pPr>
-      <w:proofErr w:type="spellStart"/>
       <w:r>
         <w:rPr>
           <w:sz w:val="32"/>
         </w:rPr>
         <w:t>C.Rég</w:t>
       </w:r>
-      <w:proofErr w:type="spellEnd"/>
       <w:r>
         <w:rPr>
           <w:sz w:val="32"/>
@@ -560,7 +543,7 @@
     </w:p>
     <w:p>
       <w:pPr>
-        <w:pStyle w:val="Prrafodelista"/>
+        <w:pStyle w:val="style179"/>
         <w:numPr>
           <w:ilvl w:val="1"/>
           <w:numId w:val="1"/>
@@ -569,14 +552,12 @@
           <w:sz w:val="32"/>
         </w:rPr>
       </w:pPr>
-      <w:proofErr w:type="spellStart"/>
       <w:r>
         <w:rPr>
           <w:sz w:val="32"/>
         </w:rPr>
         <w:t>C.Agente</w:t>
       </w:r>
-      <w:proofErr w:type="spellEnd"/>
       <w:r>
         <w:rPr>
           <w:sz w:val="32"/>
@@ -610,6 +591,7 @@
     </w:p>
     <w:p>
       <w:pPr>
+        <w:pStyle w:val="style0"/>
         <w:rPr>
           <w:sz w:val="32"/>
         </w:rPr>
@@ -623,21 +605,21 @@
     </w:p>
     <w:p>
       <w:pPr>
-        <w:rPr>
-          <w:sz w:val="32"/>
-        </w:rPr>
-      </w:pPr>
-      <w:r>
-        <w:rPr>
-          <w:sz w:val="32"/>
-        </w:rPr>
-        <w:lastRenderedPageBreak/>
+        <w:pStyle w:val="style0"/>
+        <w:rPr>
+          <w:sz w:val="32"/>
+        </w:rPr>
+      </w:pPr>
+      <w:r>
+        <w:rPr>
+          <w:sz w:val="32"/>
+        </w:rPr>
         <w:t>Perífrasis verbales:</w:t>
       </w:r>
     </w:p>
     <w:p>
       <w:pPr>
-        <w:pStyle w:val="Prrafodelista"/>
+        <w:pStyle w:val="style179"/>
         <w:numPr>
           <w:ilvl w:val="0"/>
           <w:numId w:val="2"/>
@@ -655,7 +637,7 @@
     </w:p>
     <w:p>
       <w:pPr>
-        <w:pStyle w:val="Prrafodelista"/>
+        <w:pStyle w:val="style179"/>
         <w:numPr>
           <w:ilvl w:val="1"/>
           <w:numId w:val="2"/>
@@ -673,7 +655,7 @@
     </w:p>
     <w:p>
       <w:pPr>
-        <w:pStyle w:val="Prrafodelista"/>
+        <w:pStyle w:val="style179"/>
         <w:numPr>
           <w:ilvl w:val="2"/>
           <w:numId w:val="2"/>
@@ -688,14 +670,12 @@
         </w:rPr>
         <w:t xml:space="preserve">Tener que + </w:t>
       </w:r>
-      <w:proofErr w:type="spellStart"/>
       <w:r>
         <w:rPr>
           <w:sz w:val="32"/>
         </w:rPr>
         <w:t>inf</w:t>
       </w:r>
-      <w:proofErr w:type="spellEnd"/>
       <w:r>
         <w:rPr>
           <w:sz w:val="32"/>
@@ -705,7 +685,7 @@
     </w:p>
     <w:p>
       <w:pPr>
-        <w:pStyle w:val="Prrafodelista"/>
+        <w:pStyle w:val="style179"/>
         <w:numPr>
           <w:ilvl w:val="2"/>
           <w:numId w:val="2"/>
@@ -720,14 +700,12 @@
         </w:rPr>
         <w:t xml:space="preserve">Haber de + </w:t>
       </w:r>
-      <w:proofErr w:type="spellStart"/>
       <w:r>
         <w:rPr>
           <w:sz w:val="32"/>
         </w:rPr>
         <w:t>inf</w:t>
       </w:r>
-      <w:proofErr w:type="spellEnd"/>
       <w:r>
         <w:rPr>
           <w:sz w:val="32"/>
@@ -737,7 +715,7 @@
     </w:p>
     <w:p>
       <w:pPr>
-        <w:pStyle w:val="Prrafodelista"/>
+        <w:pStyle w:val="style179"/>
         <w:numPr>
           <w:ilvl w:val="2"/>
           <w:numId w:val="2"/>
@@ -746,28 +724,24 @@
           <w:sz w:val="32"/>
         </w:rPr>
       </w:pPr>
-      <w:proofErr w:type="spellStart"/>
       <w:r>
         <w:rPr>
           <w:sz w:val="32"/>
         </w:rPr>
         <w:t>Haber</w:t>
       </w:r>
-      <w:proofErr w:type="spellEnd"/>
       <w:r>
         <w:rPr>
           <w:sz w:val="32"/>
         </w:rPr>
         <w:t xml:space="preserve"> que + </w:t>
       </w:r>
-      <w:proofErr w:type="spellStart"/>
       <w:r>
         <w:rPr>
           <w:sz w:val="32"/>
         </w:rPr>
         <w:t>inf</w:t>
       </w:r>
-      <w:proofErr w:type="spellEnd"/>
       <w:r>
         <w:rPr>
           <w:sz w:val="32"/>
@@ -777,7 +751,7 @@
     </w:p>
     <w:p>
       <w:pPr>
-        <w:pStyle w:val="Prrafodelista"/>
+        <w:pStyle w:val="style179"/>
         <w:numPr>
           <w:ilvl w:val="2"/>
           <w:numId w:val="2"/>
@@ -792,14 +766,12 @@
         </w:rPr>
         <w:t xml:space="preserve">Deber + </w:t>
       </w:r>
-      <w:proofErr w:type="spellStart"/>
       <w:r>
         <w:rPr>
           <w:sz w:val="32"/>
         </w:rPr>
         <w:t>inf</w:t>
       </w:r>
-      <w:proofErr w:type="spellEnd"/>
       <w:r>
         <w:rPr>
           <w:sz w:val="32"/>
@@ -809,7 +781,7 @@
     </w:p>
     <w:p>
       <w:pPr>
-        <w:pStyle w:val="Prrafodelista"/>
+        <w:pStyle w:val="style179"/>
         <w:numPr>
           <w:ilvl w:val="1"/>
           <w:numId w:val="2"/>
@@ -827,7 +799,7 @@
     </w:p>
     <w:p>
       <w:pPr>
-        <w:pStyle w:val="Prrafodelista"/>
+        <w:pStyle w:val="style179"/>
         <w:numPr>
           <w:ilvl w:val="2"/>
           <w:numId w:val="2"/>
@@ -842,14 +814,12 @@
         </w:rPr>
         <w:t xml:space="preserve">Venir a + </w:t>
       </w:r>
-      <w:proofErr w:type="spellStart"/>
       <w:r>
         <w:rPr>
           <w:sz w:val="32"/>
         </w:rPr>
         <w:t>inf</w:t>
       </w:r>
-      <w:proofErr w:type="spellEnd"/>
       <w:r>
         <w:rPr>
           <w:sz w:val="32"/>
@@ -859,7 +829,7 @@
     </w:p>
     <w:p>
       <w:pPr>
-        <w:pStyle w:val="Prrafodelista"/>
+        <w:pStyle w:val="style179"/>
         <w:numPr>
           <w:ilvl w:val="2"/>
           <w:numId w:val="2"/>
@@ -874,14 +844,12 @@
         </w:rPr>
         <w:t xml:space="preserve">Poder + </w:t>
       </w:r>
-      <w:proofErr w:type="spellStart"/>
       <w:r>
         <w:rPr>
           <w:sz w:val="32"/>
         </w:rPr>
         <w:t>inf</w:t>
       </w:r>
-      <w:proofErr w:type="spellEnd"/>
       <w:r>
         <w:rPr>
           <w:sz w:val="32"/>
@@ -891,7 +859,7 @@
     </w:p>
     <w:p>
       <w:pPr>
-        <w:pStyle w:val="Prrafodelista"/>
+        <w:pStyle w:val="style179"/>
         <w:numPr>
           <w:ilvl w:val="2"/>
           <w:numId w:val="2"/>
@@ -906,14 +874,12 @@
         </w:rPr>
         <w:t xml:space="preserve">Deber de + </w:t>
       </w:r>
-      <w:proofErr w:type="spellStart"/>
       <w:r>
         <w:rPr>
           <w:sz w:val="32"/>
         </w:rPr>
         <w:t>inf</w:t>
       </w:r>
-      <w:proofErr w:type="spellEnd"/>
       <w:r>
         <w:rPr>
           <w:sz w:val="32"/>
@@ -923,7 +889,7 @@
     </w:p>
     <w:p>
       <w:pPr>
-        <w:pStyle w:val="Prrafodelista"/>
+        <w:pStyle w:val="style179"/>
         <w:numPr>
           <w:ilvl w:val="0"/>
           <w:numId w:val="2"/>
@@ -941,7 +907,7 @@
     </w:p>
     <w:p>
       <w:pPr>
-        <w:pStyle w:val="Prrafodelista"/>
+        <w:pStyle w:val="style179"/>
         <w:numPr>
           <w:ilvl w:val="1"/>
           <w:numId w:val="2"/>
@@ -959,7 +925,7 @@
     </w:p>
     <w:p>
       <w:pPr>
-        <w:pStyle w:val="Prrafodelista"/>
+        <w:pStyle w:val="style179"/>
         <w:numPr>
           <w:ilvl w:val="2"/>
           <w:numId w:val="2"/>
@@ -974,14 +940,12 @@
         </w:rPr>
         <w:t xml:space="preserve">Ir a+ </w:t>
       </w:r>
-      <w:proofErr w:type="spellStart"/>
       <w:r>
         <w:rPr>
           <w:sz w:val="32"/>
         </w:rPr>
         <w:t>inf</w:t>
       </w:r>
-      <w:proofErr w:type="spellEnd"/>
       <w:r>
         <w:rPr>
           <w:sz w:val="32"/>
@@ -991,7 +955,7 @@
     </w:p>
     <w:p>
       <w:pPr>
-        <w:pStyle w:val="Prrafodelista"/>
+        <w:pStyle w:val="style179"/>
         <w:numPr>
           <w:ilvl w:val="1"/>
           <w:numId w:val="2"/>
@@ -1009,7 +973,7 @@
     </w:p>
     <w:p>
       <w:pPr>
-        <w:pStyle w:val="Prrafodelista"/>
+        <w:pStyle w:val="style179"/>
         <w:numPr>
           <w:ilvl w:val="2"/>
           <w:numId w:val="2"/>
@@ -1024,14 +988,12 @@
         </w:rPr>
         <w:t xml:space="preserve">Ponerse a + </w:t>
       </w:r>
-      <w:proofErr w:type="spellStart"/>
       <w:r>
         <w:rPr>
           <w:sz w:val="32"/>
         </w:rPr>
         <w:t>inf</w:t>
       </w:r>
-      <w:proofErr w:type="spellEnd"/>
       <w:r>
         <w:rPr>
           <w:sz w:val="32"/>
@@ -1041,7 +1003,7 @@
     </w:p>
     <w:p>
       <w:pPr>
-        <w:pStyle w:val="Prrafodelista"/>
+        <w:pStyle w:val="style179"/>
         <w:numPr>
           <w:ilvl w:val="2"/>
           <w:numId w:val="2"/>
@@ -1056,14 +1018,12 @@
         </w:rPr>
         <w:t xml:space="preserve">Echarse a + </w:t>
       </w:r>
-      <w:proofErr w:type="spellStart"/>
       <w:r>
         <w:rPr>
           <w:sz w:val="32"/>
         </w:rPr>
         <w:t>inf</w:t>
       </w:r>
-      <w:proofErr w:type="spellEnd"/>
       <w:r>
         <w:rPr>
           <w:sz w:val="32"/>
@@ -1073,7 +1033,7 @@
     </w:p>
     <w:p>
       <w:pPr>
-        <w:pStyle w:val="Prrafodelista"/>
+        <w:pStyle w:val="style179"/>
         <w:numPr>
           <w:ilvl w:val="1"/>
           <w:numId w:val="2"/>
@@ -1091,7 +1051,7 @@
     </w:p>
     <w:p>
       <w:pPr>
-        <w:pStyle w:val="Prrafodelista"/>
+        <w:pStyle w:val="style179"/>
         <w:numPr>
           <w:ilvl w:val="2"/>
           <w:numId w:val="2"/>
@@ -1109,7 +1069,7 @@
     </w:p>
     <w:p>
       <w:pPr>
-        <w:pStyle w:val="Prrafodelista"/>
+        <w:pStyle w:val="style179"/>
         <w:numPr>
           <w:ilvl w:val="2"/>
           <w:numId w:val="2"/>
@@ -1127,7 +1087,7 @@
     </w:p>
     <w:p>
       <w:pPr>
-        <w:pStyle w:val="Prrafodelista"/>
+        <w:pStyle w:val="style179"/>
         <w:numPr>
           <w:ilvl w:val="1"/>
           <w:numId w:val="2"/>
@@ -1145,7 +1105,7 @@
     </w:p>
     <w:p>
       <w:pPr>
-        <w:pStyle w:val="Prrafodelista"/>
+        <w:pStyle w:val="style179"/>
         <w:numPr>
           <w:ilvl w:val="2"/>
           <w:numId w:val="2"/>
@@ -1172,14 +1132,12 @@
         </w:rPr>
         <w:t xml:space="preserve"> + </w:t>
       </w:r>
-      <w:proofErr w:type="spellStart"/>
       <w:r>
         <w:rPr>
           <w:sz w:val="32"/>
         </w:rPr>
         <w:t>inf</w:t>
       </w:r>
-      <w:proofErr w:type="spellEnd"/>
       <w:r>
         <w:rPr>
           <w:sz w:val="32"/>
@@ -1189,7 +1147,7 @@
     </w:p>
     <w:p>
       <w:pPr>
-        <w:pStyle w:val="Prrafodelista"/>
+        <w:pStyle w:val="style179"/>
         <w:numPr>
           <w:ilvl w:val="2"/>
           <w:numId w:val="2"/>
@@ -1204,14 +1162,12 @@
         </w:rPr>
         <w:t xml:space="preserve">Dejar de + </w:t>
       </w:r>
-      <w:proofErr w:type="spellStart"/>
       <w:r>
         <w:rPr>
           <w:sz w:val="32"/>
         </w:rPr>
         <w:t>inf</w:t>
       </w:r>
-      <w:proofErr w:type="spellEnd"/>
       <w:r>
         <w:rPr>
           <w:sz w:val="32"/>
@@ -1221,6 +1177,7 @@
     </w:p>
     <w:p>
       <w:pPr>
+        <w:pStyle w:val="style0"/>
         <w:rPr>
           <w:sz w:val="32"/>
         </w:rPr>
@@ -1234,21 +1191,21 @@
     </w:p>
     <w:p>
       <w:pPr>
-        <w:rPr>
-          <w:sz w:val="32"/>
-        </w:rPr>
-      </w:pPr>
-      <w:r>
-        <w:rPr>
-          <w:sz w:val="32"/>
-        </w:rPr>
-        <w:lastRenderedPageBreak/>
+        <w:pStyle w:val="style0"/>
+        <w:rPr>
+          <w:sz w:val="32"/>
+        </w:rPr>
+      </w:pPr>
+      <w:r>
+        <w:rPr>
+          <w:sz w:val="32"/>
+        </w:rPr>
         <w:t>Tipos de oraciones:</w:t>
       </w:r>
     </w:p>
     <w:p>
       <w:pPr>
-        <w:pStyle w:val="Prrafodelista"/>
+        <w:pStyle w:val="style179"/>
         <w:numPr>
           <w:ilvl w:val="0"/>
           <w:numId w:val="3"/>
@@ -1266,7 +1223,7 @@
     </w:p>
     <w:p>
       <w:pPr>
-        <w:pStyle w:val="Prrafodelista"/>
+        <w:pStyle w:val="style179"/>
         <w:numPr>
           <w:ilvl w:val="0"/>
           <w:numId w:val="3"/>
@@ -1284,7 +1241,7 @@
     </w:p>
     <w:p>
       <w:pPr>
-        <w:pStyle w:val="Prrafodelista"/>
+        <w:pStyle w:val="style179"/>
         <w:numPr>
           <w:ilvl w:val="1"/>
           <w:numId w:val="3"/>
@@ -1302,7 +1259,7 @@
     </w:p>
     <w:p>
       <w:pPr>
-        <w:pStyle w:val="Prrafodelista"/>
+        <w:pStyle w:val="style179"/>
         <w:numPr>
           <w:ilvl w:val="2"/>
           <w:numId w:val="3"/>
@@ -1320,7 +1277,7 @@
     </w:p>
     <w:p>
       <w:pPr>
-        <w:pStyle w:val="Prrafodelista"/>
+        <w:pStyle w:val="style179"/>
         <w:numPr>
           <w:ilvl w:val="2"/>
           <w:numId w:val="3"/>
@@ -1338,7 +1295,7 @@
     </w:p>
     <w:p>
       <w:pPr>
-        <w:pStyle w:val="Prrafodelista"/>
+        <w:pStyle w:val="style179"/>
         <w:numPr>
           <w:ilvl w:val="2"/>
           <w:numId w:val="3"/>
@@ -1356,7 +1313,7 @@
     </w:p>
     <w:p>
       <w:pPr>
-        <w:pStyle w:val="Prrafodelista"/>
+        <w:pStyle w:val="style179"/>
         <w:numPr>
           <w:ilvl w:val="2"/>
           <w:numId w:val="3"/>
@@ -1374,7 +1331,7 @@
     </w:p>
     <w:p>
       <w:pPr>
-        <w:pStyle w:val="Prrafodelista"/>
+        <w:pStyle w:val="style179"/>
         <w:numPr>
           <w:ilvl w:val="2"/>
           <w:numId w:val="3"/>
@@ -1392,7 +1349,7 @@
     </w:p>
     <w:p>
       <w:pPr>
-        <w:pStyle w:val="Prrafodelista"/>
+        <w:pStyle w:val="style179"/>
         <w:numPr>
           <w:ilvl w:val="1"/>
           <w:numId w:val="3"/>
@@ -1410,7 +1367,7 @@
     </w:p>
     <w:p>
       <w:pPr>
-        <w:pStyle w:val="Prrafodelista"/>
+        <w:pStyle w:val="style179"/>
         <w:numPr>
           <w:ilvl w:val="2"/>
           <w:numId w:val="3"/>
@@ -1428,7 +1385,7 @@
     </w:p>
     <w:p>
       <w:pPr>
-        <w:pStyle w:val="Prrafodelista"/>
+        <w:pStyle w:val="style179"/>
         <w:numPr>
           <w:ilvl w:val="2"/>
           <w:numId w:val="3"/>
@@ -1446,7 +1403,7 @@
     </w:p>
     <w:p>
       <w:pPr>
-        <w:pStyle w:val="Prrafodelista"/>
+        <w:pStyle w:val="style179"/>
         <w:numPr>
           <w:ilvl w:val="2"/>
           <w:numId w:val="3"/>
@@ -1464,7 +1421,7 @@
     </w:p>
     <w:p>
       <w:pPr>
-        <w:pStyle w:val="Prrafodelista"/>
+        <w:pStyle w:val="style179"/>
         <w:numPr>
           <w:ilvl w:val="1"/>
           <w:numId w:val="3"/>
@@ -1482,7 +1439,7 @@
     </w:p>
     <w:p>
       <w:pPr>
-        <w:pStyle w:val="Prrafodelista"/>
+        <w:pStyle w:val="style179"/>
         <w:numPr>
           <w:ilvl w:val="2"/>
           <w:numId w:val="3"/>
@@ -1500,7 +1457,7 @@
     </w:p>
     <w:p>
       <w:pPr>
-        <w:pStyle w:val="Prrafodelista"/>
+        <w:pStyle w:val="style179"/>
         <w:numPr>
           <w:ilvl w:val="2"/>
           <w:numId w:val="3"/>
@@ -1518,6 +1475,7 @@
     </w:p>
     <w:p>
       <w:pPr>
+        <w:pStyle w:val="style0"/>
         <w:rPr>
           <w:sz w:val="32"/>
         </w:rPr>
@@ -1531,20 +1489,21 @@
     </w:p>
     <w:p>
       <w:pPr>
-        <w:rPr>
-          <w:sz w:val="32"/>
-        </w:rPr>
-      </w:pPr>
-      <w:r>
-        <w:rPr>
-          <w:sz w:val="32"/>
-        </w:rPr>
-        <w:lastRenderedPageBreak/>
+        <w:pStyle w:val="style0"/>
+        <w:rPr>
+          <w:sz w:val="32"/>
+        </w:rPr>
+      </w:pPr>
+      <w:r>
+        <w:rPr>
+          <w:sz w:val="32"/>
+        </w:rPr>
         <w:t>Tipos de “se”:</w:t>
       </w:r>
     </w:p>
     <w:p>
       <w:pPr>
+        <w:pStyle w:val="style0"/>
         <w:rPr>
           <w:sz w:val="32"/>
         </w:rPr>
@@ -1571,7 +1530,7 @@
     </w:p>
     <w:p>
       <w:pPr>
-        <w:pStyle w:val="Prrafodelista"/>
+        <w:pStyle w:val="style179"/>
         <w:numPr>
           <w:ilvl w:val="0"/>
           <w:numId w:val="4"/>
@@ -1589,7 +1548,7 @@
     </w:p>
     <w:p>
       <w:pPr>
-        <w:pStyle w:val="Prrafodelista"/>
+        <w:pStyle w:val="style179"/>
         <w:numPr>
           <w:ilvl w:val="1"/>
           <w:numId w:val="4"/>
@@ -1613,7 +1572,7 @@
     </w:p>
     <w:p>
       <w:pPr>
-        <w:pStyle w:val="Prrafodelista"/>
+        <w:pStyle w:val="style179"/>
         <w:numPr>
           <w:ilvl w:val="0"/>
           <w:numId w:val="4"/>
@@ -1644,7 +1603,7 @@
     </w:p>
     <w:p>
       <w:pPr>
-        <w:pStyle w:val="Prrafodelista"/>
+        <w:pStyle w:val="style179"/>
         <w:numPr>
           <w:ilvl w:val="1"/>
           <w:numId w:val="4"/>
@@ -1669,7 +1628,7 @@
     </w:p>
     <w:p>
       <w:pPr>
-        <w:pStyle w:val="Prrafodelista"/>
+        <w:pStyle w:val="style179"/>
         <w:numPr>
           <w:ilvl w:val="1"/>
           <w:numId w:val="4"/>
@@ -1694,7 +1653,7 @@
     </w:p>
     <w:p>
       <w:pPr>
-        <w:pStyle w:val="Prrafodelista"/>
+        <w:pStyle w:val="style179"/>
         <w:numPr>
           <w:ilvl w:val="1"/>
           <w:numId w:val="4"/>
@@ -1716,7 +1675,6 @@
         </w:rPr>
         <w:t xml:space="preserve">: es un verbo que se conjuga con </w:t>
       </w:r>
-      <w:proofErr w:type="spellStart"/>
       <w:r>
         <w:rPr>
           <w:sz w:val="32"/>
@@ -1724,7 +1682,6 @@
         </w:rPr>
         <w:t>se</w:t>
       </w:r>
-      <w:proofErr w:type="spellEnd"/>
       <w:r>
         <w:rPr>
           <w:sz w:val="32"/>
@@ -1738,16 +1695,12 @@
         </w:rPr>
         <w:t xml:space="preserve">(y sus variantes) y lleva </w:t>
       </w:r>
-      <w:proofErr w:type="spellStart"/>
-      <w:proofErr w:type="gramStart"/>
       <w:r>
         <w:rPr>
           <w:sz w:val="32"/>
         </w:rPr>
         <w:t>C.Rég</w:t>
       </w:r>
-      <w:proofErr w:type="spellEnd"/>
-      <w:proofErr w:type="gramEnd"/>
       <w:r>
         <w:rPr>
           <w:sz w:val="32"/>
@@ -1763,7 +1716,7 @@
     </w:p>
     <w:p>
       <w:pPr>
-        <w:pStyle w:val="Prrafodelista"/>
+        <w:pStyle w:val="style179"/>
         <w:numPr>
           <w:ilvl w:val="2"/>
           <w:numId w:val="4"/>
@@ -1791,16 +1744,12 @@
         </w:rPr>
         <w:t xml:space="preserve"> de + </w:t>
       </w:r>
-      <w:proofErr w:type="spellStart"/>
-      <w:proofErr w:type="gramStart"/>
       <w:r>
         <w:rPr>
           <w:sz w:val="32"/>
         </w:rPr>
         <w:t>C.Reg</w:t>
       </w:r>
-      <w:proofErr w:type="spellEnd"/>
-      <w:proofErr w:type="gramEnd"/>
       <w:r>
         <w:rPr>
           <w:sz w:val="32"/>
@@ -1810,14 +1759,12 @@
     </w:p>
     <w:p>
       <w:pPr>
-        <w:pStyle w:val="Prrafodelista"/>
+        <w:pStyle w:val="style179"/>
         <w:numPr>
           <w:ilvl w:val="2"/>
           <w:numId w:val="4"/>
         </w:numPr>
-        <w:rPr>
-          <w:sz w:val="32"/>
-        </w:rPr>
+        <w:rPr/>
       </w:pPr>
       <w:r>
         <w:rPr>
@@ -1838,30 +1785,24 @@
         </w:rPr>
         <w:t xml:space="preserve"> + </w:t>
       </w:r>
-      <w:proofErr w:type="spellStart"/>
       <w:r>
         <w:rPr>
           <w:sz w:val="32"/>
         </w:rPr>
         <w:t>SPrep</w:t>
       </w:r>
-      <w:proofErr w:type="spellEnd"/>
       <w:r>
         <w:rPr>
           <w:sz w:val="32"/>
         </w:rPr>
         <w:t>(</w:t>
       </w:r>
-      <w:proofErr w:type="spellStart"/>
-      <w:proofErr w:type="gramStart"/>
       <w:r>
         <w:rPr>
           <w:sz w:val="32"/>
         </w:rPr>
         <w:t>C.Reg</w:t>
       </w:r>
-      <w:proofErr w:type="spellEnd"/>
-      <w:proofErr w:type="gramEnd"/>
       <w:r>
         <w:rPr>
           <w:sz w:val="32"/>
@@ -1871,8 +1812,655 @@
       <w:bookmarkStart w:id="0" w:name="_GoBack"/>
       <w:bookmarkEnd w:id="0"/>
     </w:p>
+    <w:p>
+      <w:pPr>
+        <w:pStyle w:val="style179"/>
+        <w:numPr>
+          <w:ilvl w:val="1"/>
+          <w:numId w:val="4"/>
+        </w:numPr>
+        <w:rPr>
+          <w:sz w:val="32"/>
+          <w:szCs w:val="32"/>
+        </w:rPr>
+      </w:pPr>
+      <w:r>
+        <w:rPr>
+          <w:sz w:val="32"/>
+          <w:szCs w:val="32"/>
+          <w:u w:val="single"/>
+        </w:rPr>
+        <w:t>Intran</w:t>
+      </w:r>
+      <w:r>
+        <w:rPr>
+          <w:sz w:val="32"/>
+          <w:szCs w:val="32"/>
+          <w:u w:val="single"/>
+        </w:rPr>
+        <w:t>sitividad</w:t>
+      </w:r>
+      <w:r>
+        <w:rPr>
+          <w:sz w:val="32"/>
+          <w:szCs w:val="32"/>
+          <w:u w:val="none"/>
+        </w:rPr>
+        <w:t xml:space="preserve">: El verbo </w:t>
+      </w:r>
+      <w:r>
+        <w:rPr>
+          <w:sz w:val="32"/>
+          <w:szCs w:val="32"/>
+          <w:u w:val="none"/>
+        </w:rPr>
+        <w:t xml:space="preserve">con </w:t>
+      </w:r>
+      <w:r>
+        <w:rPr>
+          <w:sz w:val="32"/>
+          <w:szCs w:val="32"/>
+          <w:u w:val="single"/>
+        </w:rPr>
+        <w:t>se</w:t>
+      </w:r>
+      <w:r>
+        <w:rPr>
+          <w:sz w:val="32"/>
+          <w:szCs w:val="32"/>
+          <w:u w:val="none"/>
+        </w:rPr>
+        <w:t xml:space="preserve"> en 3a </w:t>
+      </w:r>
+      <w:r>
+        <w:rPr>
+          <w:sz w:val="32"/>
+          <w:szCs w:val="32"/>
+          <w:u w:val="none"/>
+        </w:rPr>
+        <w:t>pe</w:t>
+      </w:r>
+      <w:r>
+        <w:rPr>
+          <w:sz w:val="32"/>
+          <w:szCs w:val="32"/>
+          <w:u w:val="none"/>
+        </w:rPr>
+        <w:t>r</w:t>
+      </w:r>
+      <w:r>
+        <w:rPr>
+          <w:sz w:val="32"/>
+          <w:szCs w:val="32"/>
+          <w:u w:val="none"/>
+        </w:rPr>
+        <w:t>sona del sin</w:t>
+      </w:r>
+      <w:r>
+        <w:rPr>
+          <w:sz w:val="32"/>
+          <w:szCs w:val="32"/>
+          <w:u w:val="none"/>
+        </w:rPr>
+        <w:t>gular</w:t>
+      </w:r>
+      <w:r>
+        <w:rPr>
+          <w:sz w:val="32"/>
+          <w:szCs w:val="32"/>
+          <w:u w:val="none"/>
+        </w:rPr>
+        <w:t xml:space="preserve"> ind</w:t>
+      </w:r>
+      <w:r>
+        <w:rPr>
+          <w:sz w:val="32"/>
+          <w:szCs w:val="32"/>
+          <w:u w:val="none"/>
+        </w:rPr>
+        <w:t xml:space="preserve">ica que </w:t>
+      </w:r>
+      <w:r>
+        <w:rPr>
+          <w:sz w:val="32"/>
+          <w:szCs w:val="32"/>
+          <w:u w:val="none"/>
+        </w:rPr>
+        <w:t>c</w:t>
+      </w:r>
+      <w:r>
+        <w:rPr>
+          <w:sz w:val="32"/>
+          <w:szCs w:val="32"/>
+          <w:u w:val="none"/>
+        </w:rPr>
+        <w:t>ambia de transitivo a intransiti</w:t>
+      </w:r>
+      <w:r>
+        <w:rPr>
+          <w:sz w:val="32"/>
+          <w:szCs w:val="32"/>
+          <w:u w:val="none"/>
+        </w:rPr>
+        <w:t>vo</w:t>
+      </w:r>
+    </w:p>
+    <w:p>
+      <w:pPr>
+        <w:pStyle w:val="style179"/>
+        <w:numPr>
+          <w:ilvl w:val="1"/>
+          <w:numId w:val="4"/>
+        </w:numPr>
+        <w:rPr>
+          <w:sz w:val="32"/>
+          <w:szCs w:val="32"/>
+        </w:rPr>
+      </w:pPr>
+      <w:r>
+        <w:rPr>
+          <w:sz w:val="32"/>
+          <w:szCs w:val="32"/>
+          <w:u w:val="single"/>
+        </w:rPr>
+        <w:t>Enfatico</w:t>
+      </w:r>
+      <w:r>
+        <w:rPr>
+          <w:sz w:val="32"/>
+          <w:szCs w:val="32"/>
+          <w:u w:val="none"/>
+        </w:rPr>
+        <w:t>: No es necesario para el significado del verbo.</w:t>
+      </w:r>
+      <w:r>
+        <w:rPr>
+          <w:sz w:val="32"/>
+          <w:szCs w:val="32"/>
+          <w:u w:val="none"/>
+        </w:rPr>
+        <w:t xml:space="preserve"> Solo a</w:t>
+      </w:r>
+      <w:r>
+        <w:rPr>
+          <w:sz w:val="32"/>
+          <w:szCs w:val="32"/>
+          <w:u w:val="none"/>
+        </w:rPr>
+        <w:t xml:space="preserve">ñade </w:t>
+      </w:r>
+      <w:r>
+        <w:rPr>
+          <w:sz w:val="32"/>
+          <w:szCs w:val="32"/>
+          <w:u w:val="none"/>
+        </w:rPr>
+        <w:t>enfas</w:t>
+      </w:r>
+      <w:r>
+        <w:rPr>
+          <w:sz w:val="32"/>
+          <w:szCs w:val="32"/>
+          <w:u w:val="none"/>
+        </w:rPr>
+        <w:t>is. Es un SN in funcion</w:t>
+      </w:r>
+    </w:p>
+    <w:p>
+      <w:pPr>
+        <w:pStyle w:val="style0"/>
+        <w:numPr>
+          <w:ilvl w:val="0"/>
+          <w:numId w:val="0"/>
+        </w:numPr>
+        <w:rPr/>
+      </w:pPr>
+    </w:p>
+    <w:p>
+      <w:pPr>
+        <w:pStyle w:val="style0"/>
+        <w:numPr>
+          <w:ilvl w:val="0"/>
+          <w:numId w:val="0"/>
+        </w:numPr>
+        <w:rPr>
+          <w:sz w:val="32"/>
+        </w:rPr>
+      </w:pPr>
+      <w:r>
+        <w:rPr>
+          <w:sz w:val="32"/>
+        </w:rPr>
+        <w:br w:type="page"/>
+      </w:r>
+    </w:p>
+    <w:p>
+      <w:pPr>
+        <w:pStyle w:val="style0"/>
+        <w:numPr>
+          <w:ilvl w:val="0"/>
+          <w:numId w:val="0"/>
+        </w:numPr>
+        <w:rPr>
+          <w:sz w:val="32"/>
+          <w:u w:val="single"/>
+        </w:rPr>
+      </w:pPr>
+      <w:r>
+        <w:rPr>
+          <w:sz w:val="32"/>
+          <w:u w:val="single"/>
+        </w:rPr>
+        <w:t>Frases pa</w:t>
+      </w:r>
+      <w:r>
+        <w:rPr>
+          <w:sz w:val="32"/>
+          <w:u w:val="single"/>
+        </w:rPr>
+        <w:t>ra analiza</w:t>
+      </w:r>
+      <w:r>
+        <w:rPr>
+          <w:sz w:val="32"/>
+          <w:u w:val="single"/>
+        </w:rPr>
+        <w:t>r sintac</w:t>
+      </w:r>
+      <w:r>
+        <w:rPr>
+          <w:sz w:val="32"/>
+          <w:u w:val="single"/>
+        </w:rPr>
+        <w:t>ticamente:</w:t>
+      </w:r>
+    </w:p>
+    <w:p>
+      <w:pPr>
+        <w:pStyle w:val="style0"/>
+        <w:numPr>
+          <w:ilvl w:val="0"/>
+          <w:numId w:val="0"/>
+        </w:numPr>
+        <w:rPr>
+          <w:sz w:val="32"/>
+        </w:rPr>
+      </w:pPr>
+      <w:r>
+        <w:rPr>
+          <w:sz w:val="32"/>
+        </w:rPr>
+        <w:t xml:space="preserve">Mi mujer se arregla </w:t>
+      </w:r>
+      <w:r>
+        <w:rPr>
+          <w:sz w:val="32"/>
+        </w:rPr>
+        <w:t xml:space="preserve">dos </w:t>
+      </w:r>
+      <w:r>
+        <w:rPr>
+          <w:sz w:val="32"/>
+        </w:rPr>
+        <w:t>veces</w:t>
+      </w:r>
+      <w:r>
+        <w:rPr>
+          <w:sz w:val="32"/>
+        </w:rPr>
+        <w:t xml:space="preserve"> al </w:t>
+      </w:r>
+      <w:r>
+        <w:rPr>
+          <w:sz w:val="32"/>
+        </w:rPr>
+        <w:t>d</w:t>
+      </w:r>
+      <w:r>
+        <w:rPr>
+          <w:sz w:val="32"/>
+        </w:rPr>
+        <w:t>ia</w:t>
+      </w:r>
+    </w:p>
+    <w:p>
+      <w:pPr>
+        <w:pStyle w:val="style0"/>
+        <w:numPr>
+          <w:ilvl w:val="0"/>
+          <w:numId w:val="0"/>
+        </w:numPr>
+        <w:rPr>
+          <w:i w:val="false"/>
+          <w:iCs w:val="false"/>
+          <w:sz w:val="32"/>
+        </w:rPr>
+      </w:pPr>
+      <w:r>
+        <w:rPr>
+          <w:i w:val="false"/>
+          <w:iCs w:val="false"/>
+          <w:sz w:val="32"/>
+        </w:rPr>
+        <w:t xml:space="preserve">Mi hija </w:t>
+      </w:r>
+      <w:r>
+        <w:rPr>
+          <w:i w:val="false"/>
+          <w:iCs w:val="false"/>
+          <w:sz w:val="32"/>
+        </w:rPr>
+        <w:t xml:space="preserve">no se </w:t>
+      </w:r>
+      <w:r>
+        <w:rPr>
+          <w:i w:val="false"/>
+          <w:iCs w:val="false"/>
+          <w:sz w:val="32"/>
+        </w:rPr>
+        <w:t xml:space="preserve">pinta aun los </w:t>
+      </w:r>
+      <w:r>
+        <w:rPr>
+          <w:i w:val="false"/>
+          <w:iCs w:val="false"/>
+          <w:sz w:val="32"/>
+        </w:rPr>
+        <w:t>labios</w:t>
+      </w:r>
+    </w:p>
+    <w:p>
+      <w:pPr>
+        <w:pStyle w:val="style0"/>
+        <w:numPr>
+          <w:ilvl w:val="0"/>
+          <w:numId w:val="0"/>
+        </w:numPr>
+        <w:rPr>
+          <w:i w:val="false"/>
+          <w:iCs w:val="false"/>
+          <w:sz w:val="32"/>
+        </w:rPr>
+      </w:pPr>
+      <w:r>
+        <w:rPr>
+          <w:i w:val="false"/>
+          <w:iCs w:val="false"/>
+          <w:sz w:val="32"/>
+        </w:rPr>
+        <w:t xml:space="preserve">se convocaran eleccionea </w:t>
+      </w:r>
+      <w:r>
+        <w:rPr>
+          <w:i w:val="false"/>
+          <w:iCs w:val="false"/>
+          <w:sz w:val="32"/>
+        </w:rPr>
+        <w:t>la proxima semana</w:t>
+      </w:r>
+    </w:p>
+    <w:p>
+      <w:pPr>
+        <w:pStyle w:val="style0"/>
+        <w:numPr>
+          <w:ilvl w:val="0"/>
+          <w:numId w:val="0"/>
+        </w:numPr>
+        <w:rPr>
+          <w:i w:val="false"/>
+          <w:iCs w:val="false"/>
+          <w:sz w:val="32"/>
+        </w:rPr>
+      </w:pPr>
+      <w:r>
+        <w:rPr>
+          <w:i w:val="false"/>
+          <w:iCs w:val="false"/>
+          <w:sz w:val="32"/>
+        </w:rPr>
+        <w:t>Juan y Maria se pelean</w:t>
+      </w:r>
+    </w:p>
+    <w:p>
+      <w:pPr>
+        <w:pStyle w:val="style0"/>
+        <w:numPr>
+          <w:ilvl w:val="0"/>
+          <w:numId w:val="0"/>
+        </w:numPr>
+        <w:rPr>
+          <w:i w:val="false"/>
+          <w:iCs w:val="false"/>
+          <w:sz w:val="32"/>
+        </w:rPr>
+      </w:pPr>
+      <w:r>
+        <w:rPr>
+          <w:i w:val="false"/>
+          <w:iCs w:val="false"/>
+          <w:sz w:val="32"/>
+        </w:rPr>
+        <w:t>Se corto un dedo co</w:t>
+      </w:r>
+      <w:r>
+        <w:rPr>
+          <w:i w:val="false"/>
+          <w:iCs w:val="false"/>
+          <w:sz w:val="32"/>
+        </w:rPr>
+        <w:t>n la m</w:t>
+      </w:r>
+      <w:r>
+        <w:rPr>
+          <w:i w:val="false"/>
+          <w:iCs w:val="false"/>
+          <w:sz w:val="32"/>
+        </w:rPr>
+        <w:t>aquina</w:t>
+      </w:r>
+    </w:p>
+    <w:p>
+      <w:pPr>
+        <w:pStyle w:val="style0"/>
+        <w:numPr>
+          <w:ilvl w:val="0"/>
+          <w:numId w:val="0"/>
+        </w:numPr>
+        <w:rPr>
+          <w:i w:val="false"/>
+          <w:iCs w:val="false"/>
+          <w:sz w:val="32"/>
+        </w:rPr>
+      </w:pPr>
+      <w:r>
+        <w:rPr>
+          <w:i w:val="false"/>
+          <w:iCs w:val="false"/>
+          <w:sz w:val="32"/>
+        </w:rPr>
+        <w:t xml:space="preserve">Los </w:t>
+      </w:r>
+      <w:r>
+        <w:rPr>
+          <w:i w:val="false"/>
+          <w:iCs w:val="false"/>
+          <w:sz w:val="32"/>
+        </w:rPr>
+        <w:t xml:space="preserve">liquidos se convirtieron en </w:t>
+      </w:r>
+      <w:r>
+        <w:rPr>
+          <w:i w:val="false"/>
+          <w:iCs w:val="false"/>
+          <w:sz w:val="32"/>
+        </w:rPr>
+        <w:t>s</w:t>
+      </w:r>
+      <w:r>
+        <w:rPr>
+          <w:i w:val="false"/>
+          <w:iCs w:val="false"/>
+          <w:sz w:val="32"/>
+        </w:rPr>
+        <w:t>ol</w:t>
+      </w:r>
+      <w:r>
+        <w:rPr>
+          <w:i w:val="false"/>
+          <w:iCs w:val="false"/>
+          <w:sz w:val="32"/>
+        </w:rPr>
+        <w:t>idos</w:t>
+      </w:r>
+    </w:p>
+    <w:p>
+      <w:pPr>
+        <w:pStyle w:val="style0"/>
+        <w:numPr>
+          <w:ilvl w:val="0"/>
+          <w:numId w:val="0"/>
+        </w:numPr>
+        <w:rPr>
+          <w:i w:val="false"/>
+          <w:iCs w:val="false"/>
+          <w:sz w:val="32"/>
+        </w:rPr>
+      </w:pPr>
+      <w:r>
+        <w:rPr>
+          <w:i w:val="false"/>
+          <w:iCs w:val="false"/>
+          <w:sz w:val="32"/>
+        </w:rPr>
+        <w:t>Por ese camino se</w:t>
+      </w:r>
+      <w:r>
+        <w:rPr>
+          <w:i w:val="false"/>
+          <w:iCs w:val="false"/>
+          <w:sz w:val="32"/>
+        </w:rPr>
+        <w:t xml:space="preserve"> va a la </w:t>
+      </w:r>
+      <w:r>
+        <w:rPr>
+          <w:i w:val="false"/>
+          <w:iCs w:val="false"/>
+          <w:sz w:val="32"/>
+        </w:rPr>
+        <w:t>ermi</w:t>
+      </w:r>
+      <w:r>
+        <w:rPr>
+          <w:i w:val="false"/>
+          <w:iCs w:val="false"/>
+          <w:sz w:val="32"/>
+        </w:rPr>
+        <w:t>ta</w:t>
+      </w:r>
+    </w:p>
+    <w:p>
+      <w:pPr>
+        <w:pStyle w:val="style0"/>
+        <w:numPr>
+          <w:ilvl w:val="0"/>
+          <w:numId w:val="0"/>
+        </w:numPr>
+        <w:rPr>
+          <w:i w:val="false"/>
+          <w:iCs w:val="false"/>
+          <w:sz w:val="32"/>
+        </w:rPr>
+      </w:pPr>
+      <w:r>
+        <w:rPr>
+          <w:i w:val="false"/>
+          <w:iCs w:val="false"/>
+          <w:sz w:val="32"/>
+        </w:rPr>
+        <w:t>Antes se vendian burros en esa finca</w:t>
+      </w:r>
+    </w:p>
+    <w:p>
+      <w:pPr>
+        <w:pStyle w:val="style0"/>
+        <w:numPr>
+          <w:ilvl w:val="0"/>
+          <w:numId w:val="0"/>
+        </w:numPr>
+        <w:rPr>
+          <w:i w:val="false"/>
+          <w:iCs w:val="false"/>
+          <w:sz w:val="32"/>
+        </w:rPr>
+      </w:pPr>
+      <w:r>
+        <w:rPr>
+          <w:i w:val="false"/>
+          <w:iCs w:val="false"/>
+          <w:sz w:val="32"/>
+        </w:rPr>
+        <w:t>No se fue de casa ayer</w:t>
+      </w:r>
+    </w:p>
+    <w:p>
+      <w:pPr>
+        <w:pStyle w:val="style0"/>
+        <w:numPr>
+          <w:ilvl w:val="0"/>
+          <w:numId w:val="0"/>
+        </w:numPr>
+        <w:rPr/>
+      </w:pPr>
+      <w:r>
+        <w:rPr>
+          <w:i w:val="false"/>
+          <w:iCs w:val="false"/>
+          <w:sz w:val="32"/>
+        </w:rPr>
+        <w:t>No se nada sobre el as</w:t>
+      </w:r>
+      <w:r>
+        <w:rPr>
+          <w:i w:val="false"/>
+          <w:iCs w:val="false"/>
+          <w:sz w:val="32"/>
+        </w:rPr>
+        <w:t>unto</w:t>
+      </w:r>
+    </w:p>
+    <w:p>
+      <w:pPr>
+        <w:pStyle w:val="style0"/>
+        <w:numPr>
+          <w:ilvl w:val="0"/>
+          <w:numId w:val="0"/>
+        </w:numPr>
+        <w:rPr>
+          <w:i w:val="false"/>
+          <w:iCs w:val="false"/>
+          <w:sz w:val="32"/>
+        </w:rPr>
+      </w:pPr>
+      <w:r>
+        <w:rPr>
+          <w:i w:val="false"/>
+          <w:iCs w:val="false"/>
+          <w:sz w:val="32"/>
+        </w:rPr>
+        <w:br w:type="page"/>
+      </w:r>
+      <w:r>
+        <w:rPr>
+          <w:i w:val="false"/>
+          <w:iCs w:val="false"/>
+          <w:sz w:val="32"/>
+        </w:rPr>
+        <w:t>mv -u /storage/emulated/0/documents/Lengua.docx /storage/emulated/0/Android/data/cn.wps.moffice_eng/.cache/KingsoftOffice/file/download/GitHub\ repos/Lengua-y-Literatura/Lengua.docx</w:t>
+      </w:r>
+    </w:p>
     <w:sectPr>
-      <w:pgSz w:w="11906" w:h="16838"/>
+      <w:pgSz w:w="11906" w:h="16838" w:orient="portrait"/>
       <w:pgMar w:top="1417" w:right="1701" w:bottom="1417" w:left="1701" w:header="708" w:footer="708" w:gutter="0"/>
       <w:cols w:space="708"/>
       <w:docGrid w:linePitch="360"/>
@@ -1882,12 +2470,13 @@
 </file>
 
 <file path=word/numbering.xml><?xml version="1.0" encoding="utf-8"?>
-<w:numbering xmlns:wpc="http://schemas.microsoft.com/office/word/2010/wordprocessingCanvas" xmlns:cx="http://schemas.microsoft.com/office/drawing/2014/chartex" xmlns:cx1="http://schemas.microsoft.com/office/drawing/2015/9/8/chartex" xmlns:cx2="http://schemas.microsoft.com/office/drawing/2015/10/21/chartex" xmlns:cx3="http://schemas.microsoft.com/office/drawing/2016/5/9/chartex" xmlns:cx4="http://schemas.microsoft.com/office/drawing/2016/5/10/chartex" xmlns:cx5="http://schemas.microsoft.com/office/drawing/2016/5/11/chartex" xmlns:cx6="http://schemas.microsoft.com/office/drawing/2016/5/12/chartex" xmlns:cx7="http://schemas.microsoft.com/office/drawing/2016/5/13/chartex" xmlns:cx8="http://schemas.microsoft.com/office/drawing/2016/5/14/chartex" xmlns:mc="http://schemas.openxmlformats.org/markup-compatibility/2006" xmlns:aink="http://schemas.microsoft.com/office/drawing/2016/ink" xmlns:am3d="http://schemas.microsoft.com/office/drawing/2017/model3d" xmlns:o="urn:schemas-microsoft-com:office:office" xmlns:r="http://schemas.openxmlformats.org/officeDocument/2006/relationships" xmlns:m="http://schemas.openxmlformats.org/officeDocument/2006/math" xmlns:v="urn:schemas-microsoft-com:vml" xmlns:wp14="http://schemas.microsoft.com/office/word/2010/wordprocessingDrawing" xmlns:wp="http://schemas.openxmlformats.org/drawingml/2006/wordprocessingDrawing" xmlns:w10="urn:schemas-microsoft-com:office:word" xmlns:w="http://schemas.openxmlformats.org/wordprocessingml/2006/main" xmlns:w14="http://schemas.microsoft.com/office/word/2010/wordml" xmlns:w15="http://schemas.microsoft.com/office/word/2012/wordml" xmlns:w16cid="http://schemas.microsoft.com/office/word/2016/wordml/cid" xmlns:w16se="http://schemas.microsoft.com/office/word/2015/wordml/symex" xmlns:wpg="http://schemas.microsoft.com/office/word/2010/wordprocessingGroup" xmlns:wpi="http://schemas.microsoft.com/office/word/2010/wordprocessingInk" xmlns:wne="http://schemas.microsoft.com/office/word/2006/wordml" xmlns:wps="http://schemas.microsoft.com/office/word/2010/wordprocessingShape" mc:Ignorable="w14 w15 w16se w16cid wp14">
-  <w:abstractNum w:abstractNumId="0" w15:restartNumberingAfterBreak="0">
-    <w:nsid w:val="01931A50"/>
+<w:numbering xmlns:wpc="http://schemas.microsoft.com/office/word/2010/wordprocessingCanvas" xmlns:mc="http://schemas.openxmlformats.org/markup-compatibility/2006" xmlns:o="urn:schemas-microsoft-com:office:office" xmlns:r="http://schemas.openxmlformats.org/package/2006/relationships" xmlns:m="http://schemas.openxmlformats.org/officeDocument/2006/math" xmlns:v="urn:schemas-microsoft-com:vml" xmlns:wp14="http://schemas.microsoft.com/office/word/2010/wordprocessingDrawing" xmlns:wp="http://schemas.openxmlformats.org/drawingml/2006/wordprocessingDrawing" xmlns:w10="urn:schemas-microsoft-com:office:word" xmlns:w="http://schemas.openxmlformats.org/wordprocessingml/2006/main" xmlns:w14="http://schemas.microsoft.com/office/word/2010/wordml" xmlns:wpg="http://schemas.microsoft.com/office/word/2010/wordprocessingGroup" xmlns:wpi="http://schemas.microsoft.com/office/word/2010/wordprocessingInk" xmlns:wne="http://schemas.microsoft.com/office/word/2006/wordml" xmlns:wps="http://schemas.microsoft.com/office/word/2010/wordprocessingShape" mc:Ignorable="w14 wp14">
+  <w:abstractNum w:abstractNumId="0">
+    <w:nsid w:val="00000000"/>
     <w:multiLevelType w:val="hybridMultilevel"/>
     <w:tmpl w:val="411644D0"/>
     <w:lvl w:ilvl="0" w:tplc="193A293E">
+      <w:start w:val="1"/>
       <w:numFmt w:val="bullet"/>
       <w:lvlText w:val="-"/>
       <w:lvlJc w:val="left"/>
@@ -1895,7 +2484,7 @@
         <w:ind w:left="720" w:hanging="360"/>
       </w:pPr>
       <w:rPr>
-        <w:rFonts w:ascii="Calibri" w:eastAsiaTheme="minorHAnsi" w:hAnsi="Calibri" w:cs="Calibri" w:hint="default"/>
+        <w:rFonts w:ascii="Calibri" w:cs="Calibri" w:hAnsi="Calibri" w:hint="default" w:eastAsiaTheme="minorHAnsi"/>
       </w:rPr>
     </w:lvl>
     <w:lvl w:ilvl="1" w:tplc="0C0A0003">
@@ -1907,10 +2496,11 @@
         <w:ind w:left="1440" w:hanging="360"/>
       </w:pPr>
       <w:rPr>
-        <w:rFonts w:ascii="Courier New" w:hAnsi="Courier New" w:cs="Courier New" w:hint="default"/>
+        <w:rFonts w:ascii="Courier New" w:cs="Courier New" w:hAnsi="Courier New" w:hint="default"/>
       </w:rPr>
     </w:lvl>
     <w:lvl w:ilvl="2" w:tplc="08F853A0">
+      <w:start w:val="1"/>
       <w:numFmt w:val="bullet"/>
       <w:lvlText w:val="·"/>
       <w:lvlJc w:val="left"/>
@@ -1918,10 +2508,11 @@
         <w:ind w:left="2160" w:hanging="360"/>
       </w:pPr>
       <w:rPr>
-        <w:rFonts w:ascii="Calibri" w:eastAsiaTheme="minorHAnsi" w:hAnsi="Calibri" w:cs="Calibri" w:hint="default"/>
+        <w:rFonts w:ascii="Calibri" w:cs="Calibri" w:hAnsi="Calibri" w:hint="default" w:eastAsiaTheme="minorHAnsi"/>
       </w:rPr>
     </w:lvl>
     <w:lvl w:ilvl="3" w:tplc="42F6295A">
+      <w:start w:val="1"/>
       <w:numFmt w:val="bullet"/>
       <w:lvlText w:val=""/>
       <w:lvlJc w:val="left"/>
@@ -1929,7 +2520,7 @@
         <w:ind w:left="2880" w:hanging="360"/>
       </w:pPr>
       <w:rPr>
-        <w:rFonts w:ascii="Wingdings" w:eastAsiaTheme="minorHAnsi" w:hAnsi="Wingdings" w:cstheme="minorBidi" w:hint="default"/>
+        <w:rFonts w:ascii="Wingdings" w:hAnsi="Wingdings" w:hint="default" w:eastAsiaTheme="minorHAnsi" w:cstheme="minorBidi"/>
       </w:rPr>
     </w:lvl>
     <w:lvl w:ilvl="4" w:tplc="0C0A0003" w:tentative="1">
@@ -1941,7 +2532,7 @@
         <w:ind w:left="3600" w:hanging="360"/>
       </w:pPr>
       <w:rPr>
-        <w:rFonts w:ascii="Courier New" w:hAnsi="Courier New" w:cs="Courier New" w:hint="default"/>
+        <w:rFonts w:ascii="Courier New" w:cs="Courier New" w:hAnsi="Courier New" w:hint="default"/>
       </w:rPr>
     </w:lvl>
     <w:lvl w:ilvl="5" w:tplc="0C0A0005" w:tentative="1">
@@ -1977,7 +2568,7 @@
         <w:ind w:left="5760" w:hanging="360"/>
       </w:pPr>
       <w:rPr>
-        <w:rFonts w:ascii="Courier New" w:hAnsi="Courier New" w:cs="Courier New" w:hint="default"/>
+        <w:rFonts w:ascii="Courier New" w:cs="Courier New" w:hAnsi="Courier New" w:hint="default"/>
       </w:rPr>
     </w:lvl>
     <w:lvl w:ilvl="8" w:tplc="0C0A0005" w:tentative="1">
@@ -1993,8 +2584,8 @@
       </w:rPr>
     </w:lvl>
   </w:abstractNum>
-  <w:abstractNum w:abstractNumId="1" w15:restartNumberingAfterBreak="0">
-    <w:nsid w:val="402C19B1"/>
+  <w:abstractNum w:abstractNumId="1">
+    <w:nsid w:val="00000001"/>
     <w:multiLevelType w:val="multilevel"/>
     <w:tmpl w:val="0C0A001F"/>
     <w:lvl w:ilvl="0">
@@ -2079,8 +2670,8 @@
       </w:pPr>
     </w:lvl>
   </w:abstractNum>
-  <w:abstractNum w:abstractNumId="2" w15:restartNumberingAfterBreak="0">
-    <w:nsid w:val="614734B6"/>
+  <w:abstractNum w:abstractNumId="2">
+    <w:nsid w:val="00000002"/>
     <w:multiLevelType w:val="hybridMultilevel"/>
     <w:tmpl w:val="BFE2CD00"/>
     <w:lvl w:ilvl="0" w:tplc="0C0A0015">
@@ -2165,8 +2756,8 @@
       </w:pPr>
     </w:lvl>
   </w:abstractNum>
-  <w:abstractNum w:abstractNumId="3" w15:restartNumberingAfterBreak="0">
-    <w:nsid w:val="6EA32BC7"/>
+  <w:abstractNum w:abstractNumId="3">
+    <w:nsid w:val="00000003"/>
     <w:multiLevelType w:val="hybridMultilevel"/>
     <w:tmpl w:val="48E60256"/>
     <w:lvl w:ilvl="0" w:tplc="0C0A0011">
@@ -2267,414 +2858,39 @@
 </file>
 
 <file path=word/styles.xml><?xml version="1.0" encoding="utf-8"?>
-<w:styles xmlns:mc="http://schemas.openxmlformats.org/markup-compatibility/2006" xmlns:r="http://schemas.openxmlformats.org/officeDocument/2006/relationships" xmlns:w="http://schemas.openxmlformats.org/wordprocessingml/2006/main" xmlns:w14="http://schemas.microsoft.com/office/word/2010/wordml" xmlns:w15="http://schemas.microsoft.com/office/word/2012/wordml" xmlns:w16cid="http://schemas.microsoft.com/office/word/2016/wordml/cid" xmlns:w16se="http://schemas.microsoft.com/office/word/2015/wordml/symex" mc:Ignorable="w14 w15 w16se w16cid">
+<w:styles xmlns:w="http://schemas.openxmlformats.org/wordprocessingml/2006/main">
   <w:docDefaults>
     <w:rPrDefault>
       <w:rPr>
         <w:rFonts w:asciiTheme="minorHAnsi" w:eastAsiaTheme="minorHAnsi" w:hAnsiTheme="minorHAnsi" w:cstheme="minorBidi"/>
         <w:sz w:val="22"/>
         <w:szCs w:val="22"/>
-        <w:lang w:val="es-ES" w:eastAsia="en-US" w:bidi="ar-SA"/>
+        <w:lang w:val="es-ES" w:bidi="ar-SA" w:eastAsia="en-US"/>
       </w:rPr>
     </w:rPrDefault>
     <w:pPrDefault>
       <w:pPr>
-        <w:spacing w:after="160" w:line="259" w:lineRule="auto"/>
+        <w:spacing w:after="160" w:lineRule="auto" w:line="259"/>
       </w:pPr>
     </w:pPrDefault>
   </w:docDefaults>
-  <w:latentStyles w:defLockedState="0" w:defUIPriority="99" w:defSemiHidden="0" w:defUnhideWhenUsed="0" w:defQFormat="0" w:count="375">
-    <w:lsdException w:name="Normal" w:uiPriority="0" w:qFormat="1"/>
-    <w:lsdException w:name="heading 1" w:uiPriority="9" w:qFormat="1"/>
-    <w:lsdException w:name="heading 2" w:semiHidden="1" w:uiPriority="9" w:unhideWhenUsed="1" w:qFormat="1"/>
-    <w:lsdException w:name="heading 3" w:semiHidden="1" w:uiPriority="9" w:unhideWhenUsed="1" w:qFormat="1"/>
-    <w:lsdException w:name="heading 4" w:semiHidden="1" w:uiPriority="9" w:unhideWhenUsed="1" w:qFormat="1"/>
-    <w:lsdException w:name="heading 5" w:semiHidden="1" w:uiPriority="9" w:unhideWhenUsed="1" w:qFormat="1"/>
-    <w:lsdException w:name="heading 6" w:semiHidden="1" w:uiPriority="9" w:unhideWhenUsed="1" w:qFormat="1"/>
-    <w:lsdException w:name="heading 7" w:semiHidden="1" w:uiPriority="9" w:unhideWhenUsed="1" w:qFormat="1"/>
-    <w:lsdException w:name="heading 8" w:semiHidden="1" w:uiPriority="9" w:unhideWhenUsed="1" w:qFormat="1"/>
-    <w:lsdException w:name="heading 9" w:semiHidden="1" w:uiPriority="9" w:unhideWhenUsed="1" w:qFormat="1"/>
-    <w:lsdException w:name="index 1" w:semiHidden="1" w:unhideWhenUsed="1"/>
-    <w:lsdException w:name="index 2" w:semiHidden="1" w:unhideWhenUsed="1"/>
-    <w:lsdException w:name="index 3" w:semiHidden="1" w:unhideWhenUsed="1"/>
-    <w:lsdException w:name="index 4" w:semiHidden="1" w:unhideWhenUsed="1"/>
-    <w:lsdException w:name="index 5" w:semiHidden="1" w:unhideWhenUsed="1"/>
-    <w:lsdException w:name="index 6" w:semiHidden="1" w:unhideWhenUsed="1"/>
-    <w:lsdException w:name="index 7" w:semiHidden="1" w:unhideWhenUsed="1"/>
-    <w:lsdException w:name="index 8" w:semiHidden="1" w:unhideWhenUsed="1"/>
-    <w:lsdException w:name="index 9" w:semiHidden="1" w:unhideWhenUsed="1"/>
-    <w:lsdException w:name="toc 1" w:semiHidden="1" w:uiPriority="39" w:unhideWhenUsed="1"/>
-    <w:lsdException w:name="toc 2" w:semiHidden="1" w:uiPriority="39" w:unhideWhenUsed="1"/>
-    <w:lsdException w:name="toc 3" w:semiHidden="1" w:uiPriority="39" w:unhideWhenUsed="1"/>
-    <w:lsdException w:name="toc 4" w:semiHidden="1" w:uiPriority="39" w:unhideWhenUsed="1"/>
-    <w:lsdException w:name="toc 5" w:semiHidden="1" w:uiPriority="39" w:unhideWhenUsed="1"/>
-    <w:lsdException w:name="toc 6" w:semiHidden="1" w:uiPriority="39" w:unhideWhenUsed="1"/>
-    <w:lsdException w:name="toc 7" w:semiHidden="1" w:uiPriority="39" w:unhideWhenUsed="1"/>
-    <w:lsdException w:name="toc 8" w:semiHidden="1" w:uiPriority="39" w:unhideWhenUsed="1"/>
-    <w:lsdException w:name="toc 9" w:semiHidden="1" w:uiPriority="39" w:unhideWhenUsed="1"/>
-    <w:lsdException w:name="Normal Indent" w:semiHidden="1" w:unhideWhenUsed="1"/>
-    <w:lsdException w:name="footnote text" w:semiHidden="1" w:unhideWhenUsed="1"/>
-    <w:lsdException w:name="annotation text" w:semiHidden="1" w:unhideWhenUsed="1"/>
-    <w:lsdException w:name="header" w:semiHidden="1" w:unhideWhenUsed="1"/>
-    <w:lsdException w:name="footer" w:semiHidden="1" w:unhideWhenUsed="1"/>
-    <w:lsdException w:name="index heading" w:semiHidden="1" w:unhideWhenUsed="1"/>
-    <w:lsdException w:name="caption" w:semiHidden="1" w:uiPriority="35" w:unhideWhenUsed="1" w:qFormat="1"/>
-    <w:lsdException w:name="table of figures" w:semiHidden="1" w:unhideWhenUsed="1"/>
-    <w:lsdException w:name="envelope address" w:semiHidden="1" w:unhideWhenUsed="1"/>
-    <w:lsdException w:name="envelope return" w:semiHidden="1" w:unhideWhenUsed="1"/>
-    <w:lsdException w:name="footnote reference" w:semiHidden="1" w:unhideWhenUsed="1"/>
-    <w:lsdException w:name="annotation reference" w:semiHidden="1" w:unhideWhenUsed="1"/>
-    <w:lsdException w:name="line number" w:semiHidden="1" w:unhideWhenUsed="1"/>
-    <w:lsdException w:name="page number" w:semiHidden="1" w:unhideWhenUsed="1"/>
-    <w:lsdException w:name="endnote reference" w:semiHidden="1" w:unhideWhenUsed="1"/>
-    <w:lsdException w:name="endnote text" w:semiHidden="1" w:unhideWhenUsed="1"/>
-    <w:lsdException w:name="table of authorities" w:semiHidden="1" w:unhideWhenUsed="1"/>
-    <w:lsdException w:name="macro" w:semiHidden="1" w:unhideWhenUsed="1"/>
-    <w:lsdException w:name="toa heading" w:semiHidden="1" w:unhideWhenUsed="1"/>
-    <w:lsdException w:name="List" w:semiHidden="1" w:unhideWhenUsed="1"/>
-    <w:lsdException w:name="List Bullet" w:semiHidden="1" w:unhideWhenUsed="1"/>
-    <w:lsdException w:name="List Number" w:semiHidden="1" w:unhideWhenUsed="1"/>
-    <w:lsdException w:name="List 2" w:semiHidden="1" w:unhideWhenUsed="1"/>
-    <w:lsdException w:name="List 3" w:semiHidden="1" w:unhideWhenUsed="1"/>
-    <w:lsdException w:name="List 4" w:semiHidden="1" w:unhideWhenUsed="1"/>
-    <w:lsdException w:name="List 5" w:semiHidden="1" w:unhideWhenUsed="1"/>
-    <w:lsdException w:name="List Bullet 2" w:semiHidden="1" w:unhideWhenUsed="1"/>
-    <w:lsdException w:name="List Bullet 3" w:semiHidden="1" w:unhideWhenUsed="1"/>
-    <w:lsdException w:name="List Bullet 4" w:semiHidden="1" w:unhideWhenUsed="1"/>
-    <w:lsdException w:name="List Bullet 5" w:semiHidden="1" w:unhideWhenUsed="1"/>
-    <w:lsdException w:name="List Number 2" w:semiHidden="1" w:unhideWhenUsed="1"/>
-    <w:lsdException w:name="List Number 3" w:semiHidden="1" w:unhideWhenUsed="1"/>
-    <w:lsdException w:name="List Number 4" w:semiHidden="1" w:unhideWhenUsed="1"/>
-    <w:lsdException w:name="List Number 5" w:semiHidden="1" w:unhideWhenUsed="1"/>
-    <w:lsdException w:name="Title" w:uiPriority="10" w:qFormat="1"/>
-    <w:lsdException w:name="Closing" w:semiHidden="1" w:unhideWhenUsed="1"/>
-    <w:lsdException w:name="Signature" w:semiHidden="1" w:unhideWhenUsed="1"/>
-    <w:lsdException w:name="Default Paragraph Font" w:semiHidden="1" w:uiPriority="1" w:unhideWhenUsed="1"/>
-    <w:lsdException w:name="Body Text" w:semiHidden="1" w:unhideWhenUsed="1"/>
-    <w:lsdException w:name="Body Text Indent" w:semiHidden="1" w:unhideWhenUsed="1"/>
-    <w:lsdException w:name="List Continue" w:semiHidden="1" w:unhideWhenUsed="1"/>
-    <w:lsdException w:name="List Continue 2" w:semiHidden="1" w:unhideWhenUsed="1"/>
-    <w:lsdException w:name="List Continue 3" w:semiHidden="1" w:unhideWhenUsed="1"/>
-    <w:lsdException w:name="List Continue 4" w:semiHidden="1" w:unhideWhenUsed="1"/>
-    <w:lsdException w:name="List Continue 5" w:semiHidden="1" w:unhideWhenUsed="1"/>
-    <w:lsdException w:name="Message Header" w:semiHidden="1" w:unhideWhenUsed="1"/>
-    <w:lsdException w:name="Subtitle" w:uiPriority="11" w:qFormat="1"/>
-    <w:lsdException w:name="Salutation" w:semiHidden="1" w:unhideWhenUsed="1"/>
-    <w:lsdException w:name="Date" w:semiHidden="1" w:unhideWhenUsed="1"/>
-    <w:lsdException w:name="Body Text First Indent" w:semiHidden="1" w:unhideWhenUsed="1"/>
-    <w:lsdException w:name="Body Text First Indent 2" w:semiHidden="1" w:unhideWhenUsed="1"/>
-    <w:lsdException w:name="Note Heading" w:semiHidden="1" w:unhideWhenUsed="1"/>
-    <w:lsdException w:name="Body Text 2" w:semiHidden="1" w:unhideWhenUsed="1"/>
-    <w:lsdException w:name="Body Text 3" w:semiHidden="1" w:unhideWhenUsed="1"/>
-    <w:lsdException w:name="Body Text Indent 2" w:semiHidden="1" w:unhideWhenUsed="1"/>
-    <w:lsdException w:name="Body Text Indent 3" w:semiHidden="1" w:unhideWhenUsed="1"/>
-    <w:lsdException w:name="Block Text" w:semiHidden="1" w:unhideWhenUsed="1"/>
-    <w:lsdException w:name="Hyperlink" w:semiHidden="1" w:unhideWhenUsed="1"/>
-    <w:lsdException w:name="FollowedHyperlink" w:semiHidden="1" w:unhideWhenUsed="1"/>
-    <w:lsdException w:name="Strong" w:uiPriority="22" w:qFormat="1"/>
-    <w:lsdException w:name="Emphasis" w:uiPriority="20" w:qFormat="1"/>
-    <w:lsdException w:name="Document Map" w:semiHidden="1" w:unhideWhenUsed="1"/>
-    <w:lsdException w:name="Plain Text" w:semiHidden="1" w:unhideWhenUsed="1"/>
-    <w:lsdException w:name="E-mail Signature" w:semiHidden="1" w:unhideWhenUsed="1"/>
-    <w:lsdException w:name="HTML Top of Form" w:semiHidden="1" w:unhideWhenUsed="1"/>
-    <w:lsdException w:name="HTML Bottom of Form" w:semiHidden="1" w:unhideWhenUsed="1"/>
-    <w:lsdException w:name="Normal (Web)" w:semiHidden="1" w:unhideWhenUsed="1"/>
-    <w:lsdException w:name="HTML Acronym" w:semiHidden="1" w:unhideWhenUsed="1"/>
-    <w:lsdException w:name="HTML Address" w:semiHidden="1" w:unhideWhenUsed="1"/>
-    <w:lsdException w:name="HTML Cite" w:semiHidden="1" w:unhideWhenUsed="1"/>
-    <w:lsdException w:name="HTML Code" w:semiHidden="1" w:unhideWhenUsed="1"/>
-    <w:lsdException w:name="HTML Definition" w:semiHidden="1" w:unhideWhenUsed="1"/>
-    <w:lsdException w:name="HTML Keyboard" w:semiHidden="1" w:unhideWhenUsed="1"/>
-    <w:lsdException w:name="HTML Preformatted" w:semiHidden="1" w:unhideWhenUsed="1"/>
-    <w:lsdException w:name="HTML Sample" w:semiHidden="1" w:unhideWhenUsed="1"/>
-    <w:lsdException w:name="HTML Typewriter" w:semiHidden="1" w:unhideWhenUsed="1"/>
-    <w:lsdException w:name="HTML Variable" w:semiHidden="1" w:unhideWhenUsed="1"/>
-    <w:lsdException w:name="Normal Table" w:semiHidden="1" w:unhideWhenUsed="1"/>
-    <w:lsdException w:name="annotation subject" w:semiHidden="1" w:unhideWhenUsed="1"/>
-    <w:lsdException w:name="No List" w:semiHidden="1" w:unhideWhenUsed="1"/>
-    <w:lsdException w:name="Outline List 1" w:semiHidden="1" w:unhideWhenUsed="1"/>
-    <w:lsdException w:name="Outline List 2" w:semiHidden="1" w:unhideWhenUsed="1"/>
-    <w:lsdException w:name="Outline List 3" w:semiHidden="1" w:unhideWhenUsed="1"/>
-    <w:lsdException w:name="Table Simple 1" w:semiHidden="1" w:unhideWhenUsed="1"/>
-    <w:lsdException w:name="Table Simple 2" w:semiHidden="1" w:unhideWhenUsed="1"/>
-    <w:lsdException w:name="Table Simple 3" w:semiHidden="1" w:unhideWhenUsed="1"/>
-    <w:lsdException w:name="Table Classic 1" w:semiHidden="1" w:unhideWhenUsed="1"/>
-    <w:lsdException w:name="Table Classic 2" w:semiHidden="1" w:unhideWhenUsed="1"/>
-    <w:lsdException w:name="Table Classic 3" w:semiHidden="1" w:unhideWhenUsed="1"/>
-    <w:lsdException w:name="Table Classic 4" w:semiHidden="1" w:unhideWhenUsed="1"/>
-    <w:lsdException w:name="Table Colorful 1" w:semiHidden="1" w:unhideWhenUsed="1"/>
-    <w:lsdException w:name="Table Colorful 2" w:semiHidden="1" w:unhideWhenUsed="1"/>
-    <w:lsdException w:name="Table Colorful 3" w:semiHidden="1" w:unhideWhenUsed="1"/>
-    <w:lsdException w:name="Table Columns 1" w:semiHidden="1" w:unhideWhenUsed="1"/>
-    <w:lsdException w:name="Table Columns 2" w:semiHidden="1" w:unhideWhenUsed="1"/>
-    <w:lsdException w:name="Table Columns 3" w:semiHidden="1" w:unhideWhenUsed="1"/>
-    <w:lsdException w:name="Table Columns 4" w:semiHidden="1" w:unhideWhenUsed="1"/>
-    <w:lsdException w:name="Table Columns 5" w:semiHidden="1" w:unhideWhenUsed="1"/>
-    <w:lsdException w:name="Table Grid 1" w:semiHidden="1" w:unhideWhenUsed="1"/>
-    <w:lsdException w:name="Table Grid 2" w:semiHidden="1" w:unhideWhenUsed="1"/>
-    <w:lsdException w:name="Table Grid 3" w:semiHidden="1" w:unhideWhenUsed="1"/>
-    <w:lsdException w:name="Table Grid 4" w:semiHidden="1" w:unhideWhenUsed="1"/>
-    <w:lsdException w:name="Table Grid 5" w:semiHidden="1" w:unhideWhenUsed="1"/>
-    <w:lsdException w:name="Table Grid 6" w:semiHidden="1" w:unhideWhenUsed="1"/>
-    <w:lsdException w:name="Table Grid 7" w:semiHidden="1" w:unhideWhenUsed="1"/>
-    <w:lsdException w:name="Table Grid 8" w:semiHidden="1" w:unhideWhenUsed="1"/>
-    <w:lsdException w:name="Table List 1" w:semiHidden="1" w:unhideWhenUsed="1"/>
-    <w:lsdException w:name="Table List 2" w:semiHidden="1" w:unhideWhenUsed="1"/>
-    <w:lsdException w:name="Table List 3" w:semiHidden="1" w:unhideWhenUsed="1"/>
-    <w:lsdException w:name="Table List 4" w:semiHidden="1" w:unhideWhenUsed="1"/>
-    <w:lsdException w:name="Table List 5" w:semiHidden="1" w:unhideWhenUsed="1"/>
-    <w:lsdException w:name="Table List 6" w:semiHidden="1" w:unhideWhenUsed="1"/>
-    <w:lsdException w:name="Table List 7" w:semiHidden="1" w:unhideWhenUsed="1"/>
-    <w:lsdException w:name="Table List 8" w:semiHidden="1" w:unhideWhenUsed="1"/>
-    <w:lsdException w:name="Table 3D effects 1" w:semiHidden="1" w:unhideWhenUsed="1"/>
-    <w:lsdException w:name="Table 3D effects 2" w:semiHidden="1" w:unhideWhenUsed="1"/>
-    <w:lsdException w:name="Table 3D effects 3" w:semiHidden="1" w:unhideWhenUsed="1"/>
-    <w:lsdException w:name="Table Contemporary" w:semiHidden="1" w:unhideWhenUsed="1"/>
-    <w:lsdException w:name="Table Elegant" w:semiHidden="1" w:unhideWhenUsed="1"/>
-    <w:lsdException w:name="Table Professional" w:semiHidden="1" w:unhideWhenUsed="1"/>
-    <w:lsdException w:name="Table Subtle 1" w:semiHidden="1" w:unhideWhenUsed="1"/>
-    <w:lsdException w:name="Table Subtle 2" w:semiHidden="1" w:unhideWhenUsed="1"/>
-    <w:lsdException w:name="Table Web 1" w:semiHidden="1" w:unhideWhenUsed="1"/>
-    <w:lsdException w:name="Table Web 2" w:semiHidden="1" w:unhideWhenUsed="1"/>
-    <w:lsdException w:name="Table Web 3" w:semiHidden="1" w:unhideWhenUsed="1"/>
-    <w:lsdException w:name="Balloon Text" w:semiHidden="1" w:unhideWhenUsed="1"/>
-    <w:lsdException w:name="Table Grid" w:uiPriority="39"/>
-    <w:lsdException w:name="Table Theme" w:semiHidden="1" w:unhideWhenUsed="1"/>
-    <w:lsdException w:name="Placeholder Text" w:semiHidden="1"/>
-    <w:lsdException w:name="No Spacing" w:uiPriority="1" w:qFormat="1"/>
-    <w:lsdException w:name="Light Shading" w:uiPriority="60"/>
-    <w:lsdException w:name="Light List" w:uiPriority="61"/>
-    <w:lsdException w:name="Light Grid" w:uiPriority="62"/>
-    <w:lsdException w:name="Medium Shading 1" w:uiPriority="63"/>
-    <w:lsdException w:name="Medium Shading 2" w:uiPriority="64"/>
-    <w:lsdException w:name="Medium List 1" w:uiPriority="65"/>
-    <w:lsdException w:name="Medium List 2" w:uiPriority="66"/>
-    <w:lsdException w:name="Medium Grid 1" w:uiPriority="67"/>
-    <w:lsdException w:name="Medium Grid 2" w:uiPriority="68"/>
-    <w:lsdException w:name="Medium Grid 3" w:uiPriority="69"/>
-    <w:lsdException w:name="Dark List" w:uiPriority="70"/>
-    <w:lsdException w:name="Colorful Shading" w:uiPriority="71"/>
-    <w:lsdException w:name="Colorful List" w:uiPriority="72"/>
-    <w:lsdException w:name="Colorful Grid" w:uiPriority="73"/>
-    <w:lsdException w:name="Light Shading Accent 1" w:uiPriority="60"/>
-    <w:lsdException w:name="Light List Accent 1" w:uiPriority="61"/>
-    <w:lsdException w:name="Light Grid Accent 1" w:uiPriority="62"/>
-    <w:lsdException w:name="Medium Shading 1 Accent 1" w:uiPriority="63"/>
-    <w:lsdException w:name="Medium Shading 2 Accent 1" w:uiPriority="64"/>
-    <w:lsdException w:name="Medium List 1 Accent 1" w:uiPriority="65"/>
-    <w:lsdException w:name="Revision" w:semiHidden="1"/>
-    <w:lsdException w:name="List Paragraph" w:uiPriority="34" w:qFormat="1"/>
-    <w:lsdException w:name="Quote" w:uiPriority="29" w:qFormat="1"/>
-    <w:lsdException w:name="Intense Quote" w:uiPriority="30" w:qFormat="1"/>
-    <w:lsdException w:name="Medium List 2 Accent 1" w:uiPriority="66"/>
-    <w:lsdException w:name="Medium Grid 1 Accent 1" w:uiPriority="67"/>
-    <w:lsdException w:name="Medium Grid 2 Accent 1" w:uiPriority="68"/>
-    <w:lsdException w:name="Medium Grid 3 Accent 1" w:uiPriority="69"/>
-    <w:lsdException w:name="Dark List Accent 1" w:uiPriority="70"/>
-    <w:lsdException w:name="Colorful Shading Accent 1" w:uiPriority="71"/>
-    <w:lsdException w:name="Colorful List Accent 1" w:uiPriority="72"/>
-    <w:lsdException w:name="Colorful Grid Accent 1" w:uiPriority="73"/>
-    <w:lsdException w:name="Light Shading Accent 2" w:uiPriority="60"/>
-    <w:lsdException w:name="Light List Accent 2" w:uiPriority="61"/>
-    <w:lsdException w:name="Light Grid Accent 2" w:uiPriority="62"/>
-    <w:lsdException w:name="Medium Shading 1 Accent 2" w:uiPriority="63"/>
-    <w:lsdException w:name="Medium Shading 2 Accent 2" w:uiPriority="64"/>
-    <w:lsdException w:name="Medium List 1 Accent 2" w:uiPriority="65"/>
-    <w:lsdException w:name="Medium List 2 Accent 2" w:uiPriority="66"/>
-    <w:lsdException w:name="Medium Grid 1 Accent 2" w:uiPriority="67"/>
-    <w:lsdException w:name="Medium Grid 2 Accent 2" w:uiPriority="68"/>
-    <w:lsdException w:name="Medium Grid 3 Accent 2" w:uiPriority="69"/>
-    <w:lsdException w:name="Dark List Accent 2" w:uiPriority="70"/>
-    <w:lsdException w:name="Colorful Shading Accent 2" w:uiPriority="71"/>
-    <w:lsdException w:name="Colorful List Accent 2" w:uiPriority="72"/>
-    <w:lsdException w:name="Colorful Grid Accent 2" w:uiPriority="73"/>
-    <w:lsdException w:name="Light Shading Accent 3" w:uiPriority="60"/>
-    <w:lsdException w:name="Light List Accent 3" w:uiPriority="61"/>
-    <w:lsdException w:name="Light Grid Accent 3" w:uiPriority="62"/>
-    <w:lsdException w:name="Medium Shading 1 Accent 3" w:uiPriority="63"/>
-    <w:lsdException w:name="Medium Shading 2 Accent 3" w:uiPriority="64"/>
-    <w:lsdException w:name="Medium List 1 Accent 3" w:uiPriority="65"/>
-    <w:lsdException w:name="Medium List 2 Accent 3" w:uiPriority="66"/>
-    <w:lsdException w:name="Medium Grid 1 Accent 3" w:uiPriority="67"/>
-    <w:lsdException w:name="Medium Grid 2 Accent 3" w:uiPriority="68"/>
-    <w:lsdException w:name="Medium Grid 3 Accent 3" w:uiPriority="69"/>
-    <w:lsdException w:name="Dark List Accent 3" w:uiPriority="70"/>
-    <w:lsdException w:name="Colorful Shading Accent 3" w:uiPriority="71"/>
-    <w:lsdException w:name="Colorful List Accent 3" w:uiPriority="72"/>
-    <w:lsdException w:name="Colorful Grid Accent 3" w:uiPriority="73"/>
-    <w:lsdException w:name="Light Shading Accent 4" w:uiPriority="60"/>
-    <w:lsdException w:name="Light List Accent 4" w:uiPriority="61"/>
-    <w:lsdException w:name="Light Grid Accent 4" w:uiPriority="62"/>
-    <w:lsdException w:name="Medium Shading 1 Accent 4" w:uiPriority="63"/>
-    <w:lsdException w:name="Medium Shading 2 Accent 4" w:uiPriority="64"/>
-    <w:lsdException w:name="Medium List 1 Accent 4" w:uiPriority="65"/>
-    <w:lsdException w:name="Medium List 2 Accent 4" w:uiPriority="66"/>
-    <w:lsdException w:name="Medium Grid 1 Accent 4" w:uiPriority="67"/>
-    <w:lsdException w:name="Medium Grid 2 Accent 4" w:uiPriority="68"/>
-    <w:lsdException w:name="Medium Grid 3 Accent 4" w:uiPriority="69"/>
-    <w:lsdException w:name="Dark List Accent 4" w:uiPriority="70"/>
-    <w:lsdException w:name="Colorful Shading Accent 4" w:uiPriority="71"/>
-    <w:lsdException w:name="Colorful List Accent 4" w:uiPriority="72"/>
-    <w:lsdException w:name="Colorful Grid Accent 4" w:uiPriority="73"/>
-    <w:lsdException w:name="Light Shading Accent 5" w:uiPriority="60"/>
-    <w:lsdException w:name="Light List Accent 5" w:uiPriority="61"/>
-    <w:lsdException w:name="Light Grid Accent 5" w:uiPriority="62"/>
-    <w:lsdException w:name="Medium Shading 1 Accent 5" w:uiPriority="63"/>
-    <w:lsdException w:name="Medium Shading 2 Accent 5" w:uiPriority="64"/>
-    <w:lsdException w:name="Medium List 1 Accent 5" w:uiPriority="65"/>
-    <w:lsdException w:name="Medium List 2 Accent 5" w:uiPriority="66"/>
-    <w:lsdException w:name="Medium Grid 1 Accent 5" w:uiPriority="67"/>
-    <w:lsdException w:name="Medium Grid 2 Accent 5" w:uiPriority="68"/>
-    <w:lsdException w:name="Medium Grid 3 Accent 5" w:uiPriority="69"/>
-    <w:lsdException w:name="Dark List Accent 5" w:uiPriority="70"/>
-    <w:lsdException w:name="Colorful Shading Accent 5" w:uiPriority="71"/>
-    <w:lsdException w:name="Colorful List Accent 5" w:uiPriority="72"/>
-    <w:lsdException w:name="Colorful Grid Accent 5" w:uiPriority="73"/>
-    <w:lsdException w:name="Light Shading Accent 6" w:uiPriority="60"/>
-    <w:lsdException w:name="Light List Accent 6" w:uiPriority="61"/>
-    <w:lsdException w:name="Light Grid Accent 6" w:uiPriority="62"/>
-    <w:lsdException w:name="Medium Shading 1 Accent 6" w:uiPriority="63"/>
-    <w:lsdException w:name="Medium Shading 2 Accent 6" w:uiPriority="64"/>
-    <w:lsdException w:name="Medium List 1 Accent 6" w:uiPriority="65"/>
-    <w:lsdException w:name="Medium List 2 Accent 6" w:uiPriority="66"/>
-    <w:lsdException w:name="Medium Grid 1 Accent 6" w:uiPriority="67"/>
-    <w:lsdException w:name="Medium Grid 2 Accent 6" w:uiPriority="68"/>
-    <w:lsdException w:name="Medium Grid 3 Accent 6" w:uiPriority="69"/>
-    <w:lsdException w:name="Dark List Accent 6" w:uiPriority="70"/>
-    <w:lsdException w:name="Colorful Shading Accent 6" w:uiPriority="71"/>
-    <w:lsdException w:name="Colorful List Accent 6" w:uiPriority="72"/>
-    <w:lsdException w:name="Colorful Grid Accent 6" w:uiPriority="73"/>
-    <w:lsdException w:name="Subtle Emphasis" w:uiPriority="19" w:qFormat="1"/>
-    <w:lsdException w:name="Intense Emphasis" w:uiPriority="21" w:qFormat="1"/>
-    <w:lsdException w:name="Subtle Reference" w:uiPriority="31" w:qFormat="1"/>
-    <w:lsdException w:name="Intense Reference" w:uiPriority="32" w:qFormat="1"/>
-    <w:lsdException w:name="Book Title" w:uiPriority="33" w:qFormat="1"/>
-    <w:lsdException w:name="Bibliography" w:semiHidden="1" w:uiPriority="37" w:unhideWhenUsed="1"/>
-    <w:lsdException w:name="TOC Heading" w:semiHidden="1" w:uiPriority="39" w:unhideWhenUsed="1" w:qFormat="1"/>
-    <w:lsdException w:name="Plain Table 1" w:uiPriority="41"/>
-    <w:lsdException w:name="Plain Table 2" w:uiPriority="42"/>
-    <w:lsdException w:name="Plain Table 3" w:uiPriority="43"/>
-    <w:lsdException w:name="Plain Table 4" w:uiPriority="44"/>
-    <w:lsdException w:name="Plain Table 5" w:uiPriority="45"/>
-    <w:lsdException w:name="Grid Table Light" w:uiPriority="40"/>
-    <w:lsdException w:name="Grid Table 1 Light" w:uiPriority="46"/>
-    <w:lsdException w:name="Grid Table 2" w:uiPriority="47"/>
-    <w:lsdException w:name="Grid Table 3" w:uiPriority="48"/>
-    <w:lsdException w:name="Grid Table 4" w:uiPriority="49"/>
-    <w:lsdException w:name="Grid Table 5 Dark" w:uiPriority="50"/>
-    <w:lsdException w:name="Grid Table 6 Colorful" w:uiPriority="51"/>
-    <w:lsdException w:name="Grid Table 7 Colorful" w:uiPriority="52"/>
-    <w:lsdException w:name="Grid Table 1 Light Accent 1" w:uiPriority="46"/>
-    <w:lsdException w:name="Grid Table 2 Accent 1" w:uiPriority="47"/>
-    <w:lsdException w:name="Grid Table 3 Accent 1" w:uiPriority="48"/>
-    <w:lsdException w:name="Grid Table 4 Accent 1" w:uiPriority="49"/>
-    <w:lsdException w:name="Grid Table 5 Dark Accent 1" w:uiPriority="50"/>
-    <w:lsdException w:name="Grid Table 6 Colorful Accent 1" w:uiPriority="51"/>
-    <w:lsdException w:name="Grid Table 7 Colorful Accent 1" w:uiPriority="52"/>
-    <w:lsdException w:name="Grid Table 1 Light Accent 2" w:uiPriority="46"/>
-    <w:lsdException w:name="Grid Table 2 Accent 2" w:uiPriority="47"/>
-    <w:lsdException w:name="Grid Table 3 Accent 2" w:uiPriority="48"/>
-    <w:lsdException w:name="Grid Table 4 Accent 2" w:uiPriority="49"/>
-    <w:lsdException w:name="Grid Table 5 Dark Accent 2" w:uiPriority="50"/>
-    <w:lsdException w:name="Grid Table 6 Colorful Accent 2" w:uiPriority="51"/>
-    <w:lsdException w:name="Grid Table 7 Colorful Accent 2" w:uiPriority="52"/>
-    <w:lsdException w:name="Grid Table 1 Light Accent 3" w:uiPriority="46"/>
-    <w:lsdException w:name="Grid Table 2 Accent 3" w:uiPriority="47"/>
-    <w:lsdException w:name="Grid Table 3 Accent 3" w:uiPriority="48"/>
-    <w:lsdException w:name="Grid Table 4 Accent 3" w:uiPriority="49"/>
-    <w:lsdException w:name="Grid Table 5 Dark Accent 3" w:uiPriority="50"/>
-    <w:lsdException w:name="Grid Table 6 Colorful Accent 3" w:uiPriority="51"/>
-    <w:lsdException w:name="Grid Table 7 Colorful Accent 3" w:uiPriority="52"/>
-    <w:lsdException w:name="Grid Table 1 Light Accent 4" w:uiPriority="46"/>
-    <w:lsdException w:name="Grid Table 2 Accent 4" w:uiPriority="47"/>
-    <w:lsdException w:name="Grid Table 3 Accent 4" w:uiPriority="48"/>
-    <w:lsdException w:name="Grid Table 4 Accent 4" w:uiPriority="49"/>
-    <w:lsdException w:name="Grid Table 5 Dark Accent 4" w:uiPriority="50"/>
-    <w:lsdException w:name="Grid Table 6 Colorful Accent 4" w:uiPriority="51"/>
-    <w:lsdException w:name="Grid Table 7 Colorful Accent 4" w:uiPriority="52"/>
-    <w:lsdException w:name="Grid Table 1 Light Accent 5" w:uiPriority="46"/>
-    <w:lsdException w:name="Grid Table 2 Accent 5" w:uiPriority="47"/>
-    <w:lsdException w:name="Grid Table 3 Accent 5" w:uiPriority="48"/>
-    <w:lsdException w:name="Grid Table 4 Accent 5" w:uiPriority="49"/>
-    <w:lsdException w:name="Grid Table 5 Dark Accent 5" w:uiPriority="50"/>
-    <w:lsdException w:name="Grid Table 6 Colorful Accent 5" w:uiPriority="51"/>
-    <w:lsdException w:name="Grid Table 7 Colorful Accent 5" w:uiPriority="52"/>
-    <w:lsdException w:name="Grid Table 1 Light Accent 6" w:uiPriority="46"/>
-    <w:lsdException w:name="Grid Table 2 Accent 6" w:uiPriority="47"/>
-    <w:lsdException w:name="Grid Table 3 Accent 6" w:uiPriority="48"/>
-    <w:lsdException w:name="Grid Table 4 Accent 6" w:uiPriority="49"/>
-    <w:lsdException w:name="Grid Table 5 Dark Accent 6" w:uiPriority="50"/>
-    <w:lsdException w:name="Grid Table 6 Colorful Accent 6" w:uiPriority="51"/>
-    <w:lsdException w:name="Grid Table 7 Colorful Accent 6" w:uiPriority="52"/>
-    <w:lsdException w:name="List Table 1 Light" w:uiPriority="46"/>
-    <w:lsdException w:name="List Table 2" w:uiPriority="47"/>
-    <w:lsdException w:name="List Table 3" w:uiPriority="48"/>
-    <w:lsdException w:name="List Table 4" w:uiPriority="49"/>
-    <w:lsdException w:name="List Table 5 Dark" w:uiPriority="50"/>
-    <w:lsdException w:name="List Table 6 Colorful" w:uiPriority="51"/>
-    <w:lsdException w:name="List Table 7 Colorful" w:uiPriority="52"/>
-    <w:lsdException w:name="List Table 1 Light Accent 1" w:uiPriority="46"/>
-    <w:lsdException w:name="List Table 2 Accent 1" w:uiPriority="47"/>
-    <w:lsdException w:name="List Table 3 Accent 1" w:uiPriority="48"/>
-    <w:lsdException w:name="List Table 4 Accent 1" w:uiPriority="49"/>
-    <w:lsdException w:name="List Table 5 Dark Accent 1" w:uiPriority="50"/>
-    <w:lsdException w:name="List Table 6 Colorful Accent 1" w:uiPriority="51"/>
-    <w:lsdException w:name="List Table 7 Colorful Accent 1" w:uiPriority="52"/>
-    <w:lsdException w:name="List Table 1 Light Accent 2" w:uiPriority="46"/>
-    <w:lsdException w:name="List Table 2 Accent 2" w:uiPriority="47"/>
-    <w:lsdException w:name="List Table 3 Accent 2" w:uiPriority="48"/>
-    <w:lsdException w:name="List Table 4 Accent 2" w:uiPriority="49"/>
-    <w:lsdException w:name="List Table 5 Dark Accent 2" w:uiPriority="50"/>
-    <w:lsdException w:name="List Table 6 Colorful Accent 2" w:uiPriority="51"/>
-    <w:lsdException w:name="List Table 7 Colorful Accent 2" w:uiPriority="52"/>
-    <w:lsdException w:name="List Table 1 Light Accent 3" w:uiPriority="46"/>
-    <w:lsdException w:name="List Table 2 Accent 3" w:uiPriority="47"/>
-    <w:lsdException w:name="List Table 3 Accent 3" w:uiPriority="48"/>
-    <w:lsdException w:name="List Table 4 Accent 3" w:uiPriority="49"/>
-    <w:lsdException w:name="List Table 5 Dark Accent 3" w:uiPriority="50"/>
-    <w:lsdException w:name="List Table 6 Colorful Accent 3" w:uiPriority="51"/>
-    <w:lsdException w:name="List Table 7 Colorful Accent 3" w:uiPriority="52"/>
-    <w:lsdException w:name="List Table 1 Light Accent 4" w:uiPriority="46"/>
-    <w:lsdException w:name="List Table 2 Accent 4" w:uiPriority="47"/>
-    <w:lsdException w:name="List Table 3 Accent 4" w:uiPriority="48"/>
-    <w:lsdException w:name="List Table 4 Accent 4" w:uiPriority="49"/>
-    <w:lsdException w:name="List Table 5 Dark Accent 4" w:uiPriority="50"/>
-    <w:lsdException w:name="List Table 6 Colorful Accent 4" w:uiPriority="51"/>
-    <w:lsdException w:name="List Table 7 Colorful Accent 4" w:uiPriority="52"/>
-    <w:lsdException w:name="List Table 1 Light Accent 5" w:uiPriority="46"/>
-    <w:lsdException w:name="List Table 2 Accent 5" w:uiPriority="47"/>
-    <w:lsdException w:name="List Table 3 Accent 5" w:uiPriority="48"/>
-    <w:lsdException w:name="List Table 4 Accent 5" w:uiPriority="49"/>
-    <w:lsdException w:name="List Table 5 Dark Accent 5" w:uiPriority="50"/>
-    <w:lsdException w:name="List Table 6 Colorful Accent 5" w:uiPriority="51"/>
-    <w:lsdException w:name="List Table 7 Colorful Accent 5" w:uiPriority="52"/>
-    <w:lsdException w:name="List Table 1 Light Accent 6" w:uiPriority="46"/>
-    <w:lsdException w:name="List Table 2 Accent 6" w:uiPriority="47"/>
-    <w:lsdException w:name="List Table 3 Accent 6" w:uiPriority="48"/>
-    <w:lsdException w:name="List Table 4 Accent 6" w:uiPriority="49"/>
-    <w:lsdException w:name="List Table 5 Dark Accent 6" w:uiPriority="50"/>
-    <w:lsdException w:name="List Table 6 Colorful Accent 6" w:uiPriority="51"/>
-    <w:lsdException w:name="List Table 7 Colorful Accent 6" w:uiPriority="52"/>
-    <w:lsdException w:name="Mention" w:semiHidden="1" w:unhideWhenUsed="1"/>
-    <w:lsdException w:name="Smart Hyperlink" w:semiHidden="1" w:unhideWhenUsed="1"/>
-    <w:lsdException w:name="Hashtag" w:semiHidden="1" w:unhideWhenUsed="1"/>
-    <w:lsdException w:name="Unresolved Mention" w:semiHidden="1" w:unhideWhenUsed="1"/>
-  </w:latentStyles>
-  <w:style w:type="paragraph" w:default="1" w:styleId="Normal">
+  <w:style w:type="paragraph" w:default="1" w:styleId="style0">
     <w:name w:val="Normal"/>
+    <w:next w:val="style0"/>
     <w:qFormat/>
+    <w:pPr/>
   </w:style>
-  <w:style w:type="character" w:default="1" w:styleId="Fuentedeprrafopredeter">
+  <w:style w:type="character" w:default="1" w:styleId="style65">
     <w:name w:val="Default Paragraph Font"/>
+    <w:next w:val="style65"/>
     <w:uiPriority w:val="1"/>
-    <w:semiHidden/>
-    <w:unhideWhenUsed/>
   </w:style>
-  <w:style w:type="table" w:default="1" w:styleId="Tablanormal">
+  <w:style w:type="table" w:default="1" w:styleId="style105">
     <w:name w:val="Normal Table"/>
+    <w:next w:val="style105"/>
     <w:uiPriority w:val="99"/>
-    <w:semiHidden/>
-    <w:unhideWhenUsed/>
+    <w:pPr/>
+    <w:rPr/>
     <w:tblPr>
       <w:tblInd w:w="0" w:type="dxa"/>
       <w:tblCellMar>
@@ -2684,29 +2900,33 @@
         <w:right w:w="108" w:type="dxa"/>
       </w:tblCellMar>
     </w:tblPr>
+    <w:tcPr>
+      <w:tcBorders/>
+    </w:tcPr>
   </w:style>
-  <w:style w:type="numbering" w:default="1" w:styleId="Sinlista">
+  <w:style w:type="numbering" w:default="1" w:styleId="style107">
     <w:name w:val="No List"/>
+    <w:next w:val="style107"/>
     <w:uiPriority w:val="99"/>
-    <w:semiHidden/>
-    <w:unhideWhenUsed/>
+    <w:pPr/>
   </w:style>
-  <w:style w:type="paragraph" w:styleId="Prrafodelista">
+  <w:style w:type="paragraph" w:styleId="style179">
     <w:name w:val="List Paragraph"/>
-    <w:basedOn w:val="Normal"/>
+    <w:basedOn w:val="style0"/>
+    <w:next w:val="style179"/>
+    <w:qFormat/>
     <w:uiPriority w:val="34"/>
-    <w:qFormat/>
-    <w:rsid w:val="00AF1EF6"/>
     <w:pPr>
       <w:ind w:left="720"/>
       <w:contextualSpacing/>
     </w:pPr>
+    <w:rPr/>
   </w:style>
 </w:styles>
 </file>
 
 <file path=word/theme/theme1.xml><?xml version="1.0" encoding="utf-8"?>
-<a:theme xmlns:a="http://schemas.openxmlformats.org/drawingml/2006/main" name="Tema de Office">
+<a:theme xmlns:a="http://schemas.openxmlformats.org/drawingml/2006/main" name="Office Theme">
   <a:themeElements>
     <a:clrScheme name="Office">
       <a:dk1>
@@ -2716,44 +2936,44 @@
         <a:sysClr val="window" lastClr="FFFFFF"/>
       </a:lt1>
       <a:dk2>
-        <a:srgbClr val="44546A"/>
+        <a:srgbClr val="1F497D"/>
       </a:dk2>
       <a:lt2>
-        <a:srgbClr val="E7E6E6"/>
+        <a:srgbClr val="EEECE1"/>
       </a:lt2>
       <a:accent1>
-        <a:srgbClr val="4472C4"/>
+        <a:srgbClr val="4F81BD"/>
       </a:accent1>
       <a:accent2>
-        <a:srgbClr val="ED7D31"/>
+        <a:srgbClr val="C0504D"/>
       </a:accent2>
       <a:accent3>
-        <a:srgbClr val="A5A5A5"/>
+        <a:srgbClr val="9BBB59"/>
       </a:accent3>
       <a:accent4>
-        <a:srgbClr val="FFC000"/>
+        <a:srgbClr val="8064A2"/>
       </a:accent4>
       <a:accent5>
-        <a:srgbClr val="5B9BD5"/>
+        <a:srgbClr val="4BACC6"/>
       </a:accent5>
       <a:accent6>
-        <a:srgbClr val="70AD47"/>
+        <a:srgbClr val="F79646"/>
       </a:accent6>
       <a:hlink>
-        <a:srgbClr val="0563C1"/>
+        <a:srgbClr val="0000FF"/>
       </a:hlink>
       <a:folHlink>
-        <a:srgbClr val="954F72"/>
+        <a:srgbClr val="800080"/>
       </a:folHlink>
     </a:clrScheme>
     <a:fontScheme name="Office">
       <a:majorFont>
-        <a:latin typeface="Calibri Light" panose="020F0302020204030204"/>
+        <a:latin typeface="Cambria"/>
         <a:ea typeface=""/>
         <a:cs typeface=""/>
-        <a:font script="Jpan" typeface="游ゴシック Light"/>
+        <a:font script="Jpan" typeface="ＭＳ ゴシック"/>
         <a:font script="Hang" typeface="맑은 고딕"/>
-        <a:font script="Hans" typeface="等线 Light"/>
+        <a:font script="Hans" typeface="宋体"/>
         <a:font script="Hant" typeface="新細明體"/>
         <a:font script="Arab" typeface="Times New Roman"/>
         <a:font script="Hebr" typeface="Times New Roman"/>
@@ -2781,31 +3001,14 @@
         <a:font script="Viet" typeface="Times New Roman"/>
         <a:font script="Uigh" typeface="Microsoft Uighur"/>
         <a:font script="Geor" typeface="Sylfaen"/>
-        <a:font script="Armn" typeface="Arial"/>
-        <a:font script="Bugi" typeface="Leelawadee UI"/>
-        <a:font script="Bopo" typeface="Microsoft JhengHei"/>
-        <a:font script="Java" typeface="Javanese Text"/>
-        <a:font script="Lisu" typeface="Segoe UI"/>
-        <a:font script="Mymr" typeface="Myanmar Text"/>
-        <a:font script="Nkoo" typeface="Ebrima"/>
-        <a:font script="Olck" typeface="Nirmala UI"/>
-        <a:font script="Osma" typeface="Ebrima"/>
-        <a:font script="Phag" typeface="Phagspa"/>
-        <a:font script="Syrn" typeface="Estrangelo Edessa"/>
-        <a:font script="Syrj" typeface="Estrangelo Edessa"/>
-        <a:font script="Syre" typeface="Estrangelo Edessa"/>
-        <a:font script="Sora" typeface="Nirmala UI"/>
-        <a:font script="Tale" typeface="Microsoft Tai Le"/>
-        <a:font script="Talu" typeface="Microsoft New Tai Lue"/>
-        <a:font script="Tfng" typeface="Ebrima"/>
       </a:majorFont>
       <a:minorFont>
-        <a:latin typeface="Calibri" panose="020F0502020204030204"/>
+        <a:latin typeface="Calibri"/>
         <a:ea typeface=""/>
         <a:cs typeface=""/>
-        <a:font script="Jpan" typeface="游明朝"/>
+        <a:font script="Jpan" typeface="ＭＳ 明朝"/>
         <a:font script="Hang" typeface="맑은 고딕"/>
-        <a:font script="Hans" typeface="等线"/>
+        <a:font script="Hans" typeface="宋体"/>
         <a:font script="Hant" typeface="新細明體"/>
         <a:font script="Arab" typeface="Arial"/>
         <a:font script="Hebr" typeface="Arial"/>
@@ -2833,23 +3036,6 @@
         <a:font script="Viet" typeface="Arial"/>
         <a:font script="Uigh" typeface="Microsoft Uighur"/>
         <a:font script="Geor" typeface="Sylfaen"/>
-        <a:font script="Armn" typeface="Arial"/>
-        <a:font script="Bugi" typeface="Leelawadee UI"/>
-        <a:font script="Bopo" typeface="Microsoft JhengHei"/>
-        <a:font script="Java" typeface="Javanese Text"/>
-        <a:font script="Lisu" typeface="Segoe UI"/>
-        <a:font script="Mymr" typeface="Myanmar Text"/>
-        <a:font script="Nkoo" typeface="Ebrima"/>
-        <a:font script="Olck" typeface="Nirmala UI"/>
-        <a:font script="Osma" typeface="Ebrima"/>
-        <a:font script="Phag" typeface="Phagspa"/>
-        <a:font script="Syrn" typeface="Estrangelo Edessa"/>
-        <a:font script="Syrj" typeface="Estrangelo Edessa"/>
-        <a:font script="Syre" typeface="Estrangelo Edessa"/>
-        <a:font script="Sora" typeface="Nirmala UI"/>
-        <a:font script="Tale" typeface="Microsoft Tai Le"/>
-        <a:font script="Talu" typeface="Microsoft New Tai Lue"/>
-        <a:font script="Tfng" typeface="Ebrima"/>
       </a:minorFont>
     </a:fontScheme>
     <a:fmtScheme name="Office">
@@ -2861,141 +3047,165 @@
           <a:gsLst>
             <a:gs pos="0">
               <a:schemeClr val="phClr">
-                <a:lumMod val="110000"/>
-                <a:satMod val="105000"/>
-                <a:tint val="67000"/>
+                <a:tint val="50000"/>
+                <a:satMod val="300000"/>
               </a:schemeClr>
             </a:gs>
-            <a:gs pos="50000">
+            <a:gs pos="35000">
               <a:schemeClr val="phClr">
-                <a:lumMod val="105000"/>
-                <a:satMod val="103000"/>
-                <a:tint val="73000"/>
+                <a:tint val="37000"/>
+                <a:satMod val="300000"/>
               </a:schemeClr>
             </a:gs>
             <a:gs pos="100000">
               <a:schemeClr val="phClr">
-                <a:lumMod val="105000"/>
-                <a:satMod val="109000"/>
-                <a:tint val="81000"/>
+                <a:tint val="15000"/>
+                <a:satMod val="350000"/>
               </a:schemeClr>
             </a:gs>
           </a:gsLst>
-          <a:lin ang="5400000" scaled="0"/>
+          <a:lin ang="16200000" scaled="1"/>
         </a:gradFill>
         <a:gradFill rotWithShape="1">
           <a:gsLst>
             <a:gs pos="0">
               <a:schemeClr val="phClr">
-                <a:satMod val="103000"/>
-                <a:lumMod val="102000"/>
-                <a:tint val="94000"/>
+                <a:shade val="51000"/>
+                <a:satMod val="130000"/>
               </a:schemeClr>
             </a:gs>
-            <a:gs pos="50000">
+            <a:gs pos="80000">
               <a:schemeClr val="phClr">
-                <a:satMod val="110000"/>
-                <a:lumMod val="100000"/>
-                <a:shade val="100000"/>
+                <a:shade val="93000"/>
+                <a:satMod val="130000"/>
               </a:schemeClr>
             </a:gs>
             <a:gs pos="100000">
               <a:schemeClr val="phClr">
-                <a:lumMod val="99000"/>
-                <a:satMod val="120000"/>
-                <a:shade val="78000"/>
+                <a:shade val="94000"/>
+                <a:satMod val="135000"/>
               </a:schemeClr>
             </a:gs>
           </a:gsLst>
-          <a:lin ang="5400000" scaled="0"/>
+          <a:lin ang="16200000" scaled="0"/>
         </a:gradFill>
       </a:fillStyleLst>
       <a:lnStyleLst>
-        <a:ln w="6350" cap="flat" cmpd="sng" algn="ctr">
+        <a:ln w="9525" cap="flat" cmpd="sng" algn="ctr">
+          <a:solidFill>
+            <a:schemeClr val="phClr">
+              <a:shade val="95000"/>
+              <a:satMod val="105000"/>
+            </a:schemeClr>
+          </a:solidFill>
+          <a:prstDash val="solid"/>
+        </a:ln>
+        <a:ln w="25400" cap="flat" cmpd="sng" algn="ctr">
           <a:solidFill>
             <a:schemeClr val="phClr"/>
           </a:solidFill>
           <a:prstDash val="solid"/>
-          <a:miter lim="800000"/>
         </a:ln>
-        <a:ln w="12700" cap="flat" cmpd="sng" algn="ctr">
+        <a:ln w="38100" cap="flat" cmpd="sng" algn="ctr">
           <a:solidFill>
             <a:schemeClr val="phClr"/>
           </a:solidFill>
           <a:prstDash val="solid"/>
-          <a:miter lim="800000"/>
-        </a:ln>
-        <a:ln w="19050" cap="flat" cmpd="sng" algn="ctr">
-          <a:solidFill>
-            <a:schemeClr val="phClr"/>
-          </a:solidFill>
-          <a:prstDash val="solid"/>
-          <a:miter lim="800000"/>
         </a:ln>
       </a:lnStyleLst>
       <a:effectStyleLst>
         <a:effectStyle>
-          <a:effectLst/>
-        </a:effectStyle>
-        <a:effectStyle>
-          <a:effectLst/>
+          <a:effectLst>
+            <a:outerShdw blurRad="40000" dist="20000" dir="5400000" rotWithShape="0">
+              <a:srgbClr val="000000">
+                <a:alpha val="38000"/>
+              </a:srgbClr>
+            </a:outerShdw>
+          </a:effectLst>
         </a:effectStyle>
         <a:effectStyle>
           <a:effectLst>
-            <a:outerShdw blurRad="57150" dist="19050" dir="5400000" algn="ctr" rotWithShape="0">
+            <a:outerShdw blurRad="40000" dist="23000" dir="5400000" rotWithShape="0">
               <a:srgbClr val="000000">
-                <a:alpha val="63000"/>
+                <a:alpha val="35000"/>
               </a:srgbClr>
             </a:outerShdw>
           </a:effectLst>
+        </a:effectStyle>
+        <a:effectStyle>
+          <a:effectLst>
+            <a:outerShdw blurRad="40000" dist="23000" dir="5400000" rotWithShape="0">
+              <a:srgbClr val="000000">
+                <a:alpha val="35000"/>
+              </a:srgbClr>
+            </a:outerShdw>
+          </a:effectLst>
+          <a:scene3d>
+            <a:camera prst="orthographicFront">
+              <a:rot lat="0" lon="0" rev="0"/>
+            </a:camera>
+            <a:lightRig rig="threePt" dir="t">
+              <a:rot lat="0" lon="0" rev="1200000"/>
+            </a:lightRig>
+          </a:scene3d>
+          <a:sp3d>
+            <a:bevelT w="63500" h="25400"/>
+          </a:sp3d>
         </a:effectStyle>
       </a:effectStyleLst>
       <a:bgFillStyleLst>
         <a:solidFill>
           <a:schemeClr val="phClr"/>
         </a:solidFill>
-        <a:solidFill>
-          <a:schemeClr val="phClr">
-            <a:tint val="95000"/>
-            <a:satMod val="170000"/>
-          </a:schemeClr>
-        </a:solidFill>
         <a:gradFill rotWithShape="1">
           <a:gsLst>
             <a:gs pos="0">
               <a:schemeClr val="phClr">
-                <a:tint val="93000"/>
-                <a:satMod val="150000"/>
-                <a:shade val="98000"/>
-                <a:lumMod val="102000"/>
+                <a:tint val="40000"/>
+                <a:satMod val="350000"/>
               </a:schemeClr>
             </a:gs>
-            <a:gs pos="50000">
+            <a:gs pos="40000">
               <a:schemeClr val="phClr">
-                <a:tint val="98000"/>
-                <a:satMod val="130000"/>
-                <a:shade val="90000"/>
-                <a:lumMod val="103000"/>
+                <a:tint val="45000"/>
+                <a:shade val="99000"/>
+                <a:satMod val="350000"/>
               </a:schemeClr>
             </a:gs>
             <a:gs pos="100000">
               <a:schemeClr val="phClr">
-                <a:shade val="63000"/>
-                <a:satMod val="120000"/>
+                <a:shade val="20000"/>
+                <a:satMod val="255000"/>
               </a:schemeClr>
             </a:gs>
           </a:gsLst>
-          <a:lin ang="5400000" scaled="0"/>
+          <a:path path="circle">
+            <a:fillToRect l="50000" t="-80000" r="50000" b="180000"/>
+          </a:path>
+        </a:gradFill>
+        <a:gradFill rotWithShape="1">
+          <a:gsLst>
+            <a:gs pos="0">
+              <a:schemeClr val="phClr">
+                <a:tint val="80000"/>
+                <a:satMod val="300000"/>
+              </a:schemeClr>
+            </a:gs>
+            <a:gs pos="100000">
+              <a:schemeClr val="phClr">
+                <a:shade val="30000"/>
+                <a:satMod val="200000"/>
+              </a:schemeClr>
+            </a:gs>
+          </a:gsLst>
+          <a:path path="circle">
+            <a:fillToRect l="50000" t="50000" r="50000" b="50000"/>
+          </a:path>
         </a:gradFill>
       </a:bgFillStyleLst>
     </a:fmtScheme>
   </a:themeElements>
   <a:objectDefaults/>
   <a:extraClrSchemeLst/>
-  <a:extLst>
-    <a:ext uri="{05A4C25C-085E-4340-85A3-A5531E510DB2}">
-      <thm15:themeFamily xmlns:thm15="http://schemas.microsoft.com/office/thememl/2012/main" name="Office Theme" id="{62F939B6-93AF-4DB8-9C6B-D6C7DFDC589F}" vid="{4A3C46E8-61CC-4603-A589-7422A47A8E4A}"/>
-    </a:ext>
-  </a:extLst>
 </a:theme>
 </file>
</xml_diff>